<commit_message>
Upadting github repo on 2021-5-22
</commit_message>
<xml_diff>
--- a/machineLearningRegressionForPredictingStabilityScore.docx
+++ b/machineLearningRegressionForPredictingStabilityScore.docx
@@ -125,7 +125,22 @@
         <w:pStyle w:val="FirstParagraph"/>
       </w:pPr>
       <w:r>
-        <w:t xml:space="preserve">In this machine learning implementation, we follow the guidelines suggested by different data scientists who specialize in the use r statistical and programming language and particularly the Caret package, created and maintained by Max Kuhn. Among these guidelines, we found particularly useful Saurav Kaushik’s</w:t>
+        <w:t xml:space="preserve">In this machine learning implementation, we follow the guidelines suggested by different data scientists who specialize in the use</w:t>
+      </w:r>
+      <w:r>
+        <w:t xml:space="preserve"> </w:t>
+      </w:r>
+      <w:r>
+        <w:rPr>
+          <w:i/>
+        </w:rPr>
+        <w:t xml:space="preserve">r</w:t>
+      </w:r>
+      <w:r>
+        <w:t xml:space="preserve"> </w:t>
+      </w:r>
+      <w:r>
+        <w:t xml:space="preserve">statistical and programming language and particularly the Caret package, created and maintained by Max Kuhn. Among these guidelines, we found particularly useful Saurav Kaushik’s</w:t>
       </w:r>
       <w:r>
         <w:t xml:space="preserve"> </w:t>
@@ -450,7 +465,7 @@
         <w:rPr>
           <w:rStyle w:val="NormalTok"/>
         </w:rPr>
-        <w:t xml:space="preserve">(stabilityFullDataset, date, stability, corruptionControl, governmentEffectiveness, regulatoryQuality, ruleOfLaw, voiceAndAccountability, population, GNIperCapita, GDPannualGrowthRate, HDI, GINI, povertyHeadCount, status, inverse_pr, inverse_cl, inverse_mean, politicalChangeFH, conflictHistory, region, subregion)</w:t>
+        <w:t xml:space="preserve">(stabilityFullDataset, stability, corruptionControl, governmentEffectiveness, regulatoryQuality, ruleOfLaw, voiceAndAccountability, population, GNIperCapita, GDPannualGrowthRate, HDI, GINI, povertyHeadCount, status, inverse_pr, inverse_cl, inverse_mean, politicalChangeFH, conflictHistory, region)</w:t>
       </w:r>
       <w:r>
         <w:br w:type="textWrapping"/>
@@ -483,7 +498,7 @@
         <w:rPr>
           <w:rStyle w:val="NormalTok"/>
         </w:rPr>
-        <w:t xml:space="preserve">date &lt;-</w:t>
+        <w:t xml:space="preserve">population &lt;-</w:t>
       </w:r>
       <w:r>
         <w:rPr>
@@ -513,7 +528,7 @@
         <w:rPr>
           <w:rStyle w:val="NormalTok"/>
         </w:rPr>
-        <w:t xml:space="preserve">date)</w:t>
+        <w:t xml:space="preserve">population)</w:t>
       </w:r>
       <w:r>
         <w:br w:type="textWrapping"/>
@@ -534,7 +549,7 @@
         <w:rPr>
           <w:rStyle w:val="NormalTok"/>
         </w:rPr>
-        <w:t xml:space="preserve">population &lt;-</w:t>
+        <w:t xml:space="preserve">inverse_pr &lt;-</w:t>
       </w:r>
       <w:r>
         <w:rPr>
@@ -564,7 +579,7 @@
         <w:rPr>
           <w:rStyle w:val="NormalTok"/>
         </w:rPr>
-        <w:t xml:space="preserve">population)</w:t>
+        <w:t xml:space="preserve">inverse_pr)</w:t>
       </w:r>
       <w:r>
         <w:br w:type="textWrapping"/>
@@ -585,7 +600,7 @@
         <w:rPr>
           <w:rStyle w:val="NormalTok"/>
         </w:rPr>
-        <w:t xml:space="preserve">date &lt;-</w:t>
+        <w:t xml:space="preserve">inverse_cl &lt;-</w:t>
       </w:r>
       <w:r>
         <w:rPr>
@@ -615,7 +630,7 @@
         <w:rPr>
           <w:rStyle w:val="NormalTok"/>
         </w:rPr>
-        <w:t xml:space="preserve">date)</w:t>
+        <w:t xml:space="preserve">inverse_cl)</w:t>
       </w:r>
       <w:r>
         <w:br w:type="textWrapping"/>
@@ -636,7 +651,7 @@
         <w:rPr>
           <w:rStyle w:val="NormalTok"/>
         </w:rPr>
-        <w:t xml:space="preserve">inverse_pr &lt;-</w:t>
+        <w:t xml:space="preserve">inverse_mean &lt;-</w:t>
       </w:r>
       <w:r>
         <w:rPr>
@@ -666,7 +681,7 @@
         <w:rPr>
           <w:rStyle w:val="NormalTok"/>
         </w:rPr>
-        <w:t xml:space="preserve">inverse_pr)</w:t>
+        <w:t xml:space="preserve">inverse_mean)</w:t>
       </w:r>
       <w:r>
         <w:br w:type="textWrapping"/>
@@ -687,7 +702,7 @@
         <w:rPr>
           <w:rStyle w:val="NormalTok"/>
         </w:rPr>
-        <w:t xml:space="preserve">inverse_cl &lt;-</w:t>
+        <w:t xml:space="preserve">conflictHistory &lt;-</w:t>
       </w:r>
       <w:r>
         <w:rPr>
@@ -699,7 +714,7 @@
         <w:rPr>
           <w:rStyle w:val="KeywordTok"/>
         </w:rPr>
-        <w:t xml:space="preserve">as.numeric</w:t>
+        <w:t xml:space="preserve">as.factor</w:t>
       </w:r>
       <w:r>
         <w:rPr>
@@ -717,16 +732,281 @@
         <w:rPr>
           <w:rStyle w:val="NormalTok"/>
         </w:rPr>
-        <w:t xml:space="preserve">inverse_cl)</w:t>
-      </w:r>
-      <w:r>
-        <w:br w:type="textWrapping"/>
-      </w:r>
-      <w:r>
-        <w:rPr>
-          <w:rStyle w:val="NormalTok"/>
-        </w:rPr>
-        <w:t xml:space="preserve">stabilityFullDataset</w:t>
+        <w:t xml:space="preserve">conflictHistory)</w:t>
+      </w:r>
+      <w:r>
+        <w:br w:type="textWrapping"/>
+      </w:r>
+      <w:r>
+        <w:br w:type="textWrapping"/>
+      </w:r>
+      <w:r>
+        <w:rPr>
+          <w:rStyle w:val="CommentTok"/>
+        </w:rPr>
+        <w:t xml:space="preserve"># Looking at its structure of the full dataset</w:t>
+      </w:r>
+      <w:r>
+        <w:br w:type="textWrapping"/>
+      </w:r>
+      <w:r>
+        <w:rPr>
+          <w:rStyle w:val="KeywordTok"/>
+        </w:rPr>
+        <w:t xml:space="preserve">str</w:t>
+      </w:r>
+      <w:r>
+        <w:rPr>
+          <w:rStyle w:val="NormalTok"/>
+        </w:rPr>
+        <w:t xml:space="preserve">(stabilityFullDataset)</w:t>
+      </w:r>
+    </w:p>
+    <w:p>
+      <w:pPr>
+        <w:pStyle w:val="SourceCode"/>
+      </w:pPr>
+      <w:r>
+        <w:rPr>
+          <w:rStyle w:val="VerbatimChar"/>
+        </w:rPr>
+        <w:t xml:space="preserve">## 'data.frame':    3953 obs. of  19 variables:</w:t>
+      </w:r>
+      <w:r>
+        <w:br w:type="textWrapping"/>
+      </w:r>
+      <w:r>
+        <w:rPr>
+          <w:rStyle w:val="VerbatimChar"/>
+        </w:rPr>
+        <w:t xml:space="preserve">##  $ stability              : num  1.02 0.99 0.99 0.99 1.17 ...</w:t>
+      </w:r>
+      <w:r>
+        <w:br w:type="textWrapping"/>
+      </w:r>
+      <w:r>
+        <w:rPr>
+          <w:rStyle w:val="VerbatimChar"/>
+        </w:rPr>
+        <w:t xml:space="preserve">##  $ corruptionControl      : num  1.543 1.596 1.658 1.228 0.162 ...</w:t>
+      </w:r>
+      <w:r>
+        <w:br w:type="textWrapping"/>
+      </w:r>
+      <w:r>
+        <w:rPr>
+          <w:rStyle w:val="VerbatimChar"/>
+        </w:rPr>
+        <w:t xml:space="preserve">##  $ governmentEffectiveness: num  1.77177 1.97887 2.04215 1.99657 0.00406 ...</w:t>
+      </w:r>
+      <w:r>
+        <w:br w:type="textWrapping"/>
+      </w:r>
+      <w:r>
+        <w:rPr>
+          <w:rStyle w:val="VerbatimChar"/>
+        </w:rPr>
+        <w:t xml:space="preserve">##  $ regulatoryQuality      : num  1.783 1.778 1.849 1.639 0.244 ...</w:t>
+      </w:r>
+      <w:r>
+        <w:br w:type="textWrapping"/>
+      </w:r>
+      <w:r>
+        <w:rPr>
+          <w:rStyle w:val="VerbatimChar"/>
+        </w:rPr>
+        <w:t xml:space="preserve">##  $ ruleOfLaw              : num  0.809 0.909 0.862 0.859 0.862 ...</w:t>
+      </w:r>
+      <w:r>
+        <w:br w:type="textWrapping"/>
+      </w:r>
+      <w:r>
+        <w:rPr>
+          <w:rStyle w:val="VerbatimChar"/>
+        </w:rPr>
+        <w:t xml:space="preserve">##  $ voiceAndAccountability : num  0.227 1.006 0.945 0.946 1.115 ...</w:t>
+      </w:r>
+      <w:r>
+        <w:br w:type="textWrapping"/>
+      </w:r>
+      <w:r>
+        <w:rPr>
+          <w:rStyle w:val="VerbatimChar"/>
+        </w:rPr>
+        <w:t xml:space="preserve">##  $ population             : num  83200 87277 90853 94992 97017 ...</w:t>
+      </w:r>
+      <w:r>
+        <w:br w:type="textWrapping"/>
+      </w:r>
+      <w:r>
+        <w:rPr>
+          <w:rStyle w:val="VerbatimChar"/>
+        </w:rPr>
+        <w:t xml:space="preserve">##  $ GNIperCapita           : num  3114 3106 18286 3331 3395 ...</w:t>
+      </w:r>
+      <w:r>
+        <w:br w:type="textWrapping"/>
+      </w:r>
+      <w:r>
+        <w:rPr>
+          <w:rStyle w:val="VerbatimChar"/>
+        </w:rPr>
+        <w:t xml:space="preserve">##  $ GDPannualGrowthRate    : num  1.19 1.99 7.62 -3.27 1.98 ...</w:t>
+      </w:r>
+      <w:r>
+        <w:br w:type="textWrapping"/>
+      </w:r>
+      <w:r>
+        <w:rPr>
+          <w:rStyle w:val="VerbatimChar"/>
+        </w:rPr>
+        <w:t xml:space="preserve">##  $ HDI                    : num  0.671 0.676 0.756 0.664 0.673 0.789 0.695 0.777 0.707 0.71 ...</w:t>
+      </w:r>
+      <w:r>
+        <w:br w:type="textWrapping"/>
+      </w:r>
+      <w:r>
+        <w:rPr>
+          <w:rStyle w:val="VerbatimChar"/>
+        </w:rPr>
+        <w:t xml:space="preserve">##  $ GINI                   : num  53.6 42.3 37.3 45.2 40.9 42.2 44.4 38.1 37.3 45.6 ...</w:t>
+      </w:r>
+      <w:r>
+        <w:br w:type="textWrapping"/>
+      </w:r>
+      <w:r>
+        <w:rPr>
+          <w:rStyle w:val="VerbatimChar"/>
+        </w:rPr>
+        <w:t xml:space="preserve">##  $ povertyHeadCount       : num  14.1 14.6 5.9 2.8 10.7 2.5 3.1 1.5 1.3 6.7 ...</w:t>
+      </w:r>
+      <w:r>
+        <w:br w:type="textWrapping"/>
+      </w:r>
+      <w:r>
+        <w:rPr>
+          <w:rStyle w:val="VerbatimChar"/>
+        </w:rPr>
+        <w:t xml:space="preserve">##  $ status                 : Factor w/ 3 levels "Free","Not Free",..: 1 1 1 1 1 1 1 1 1 1 ...</w:t>
+      </w:r>
+      <w:r>
+        <w:br w:type="textWrapping"/>
+      </w:r>
+      <w:r>
+        <w:rPr>
+          <w:rStyle w:val="VerbatimChar"/>
+        </w:rPr>
+        <w:t xml:space="preserve">##  $ inverse_pr             : num  7 7 7 7 7 7 7 7 7 7 ...</w:t>
+      </w:r>
+      <w:r>
+        <w:br w:type="textWrapping"/>
+      </w:r>
+      <w:r>
+        <w:rPr>
+          <w:rStyle w:val="VerbatimChar"/>
+        </w:rPr>
+        <w:t xml:space="preserve">##  $ inverse_cl             : num  7 7 7 6 7 7 7 7 7 7 ...</w:t>
+      </w:r>
+      <w:r>
+        <w:br w:type="textWrapping"/>
+      </w:r>
+      <w:r>
+        <w:rPr>
+          <w:rStyle w:val="VerbatimChar"/>
+        </w:rPr>
+        <w:t xml:space="preserve">##  $ inverse_mean           : num  7 6.5 6.5 6.5 7 7 7 7 7 7 ...</w:t>
+      </w:r>
+      <w:r>
+        <w:br w:type="textWrapping"/>
+      </w:r>
+      <w:r>
+        <w:rPr>
+          <w:rStyle w:val="VerbatimChar"/>
+        </w:rPr>
+        <w:t xml:space="preserve">##  $ politicalChangeFH      : Factor w/ 3 levels "autocratization",..: 3 1 3 3 2 3 3 3 3 3 ...</w:t>
+      </w:r>
+      <w:r>
+        <w:br w:type="textWrapping"/>
+      </w:r>
+      <w:r>
+        <w:rPr>
+          <w:rStyle w:val="VerbatimChar"/>
+        </w:rPr>
+        <w:t xml:space="preserve">##  $ conflictHistory        : Factor w/ 2 levels "0","1": 1 1 1 1 1 1 1 1 1 1 ...</w:t>
+      </w:r>
+      <w:r>
+        <w:br w:type="textWrapping"/>
+      </w:r>
+      <w:r>
+        <w:rPr>
+          <w:rStyle w:val="VerbatimChar"/>
+        </w:rPr>
+        <w:t xml:space="preserve">##  $ region                 : Factor w/ 5 levels "Africa","Americas",..: 2 2 2 2 2 2 2 2 2 2 ...</w:t>
+      </w:r>
+    </w:p>
+    <w:p>
+      <w:pPr>
+        <w:pStyle w:val="FirstParagraph"/>
+      </w:pPr>
+      <w:r>
+        <w:t xml:space="preserve">Defining the problem:</w:t>
+      </w:r>
+    </w:p>
+    <w:p>
+      <w:pPr>
+        <w:pStyle w:val="BodyText"/>
+      </w:pPr>
+      <w:r>
+        <w:t xml:space="preserve">The problem in this machine learning is to predict the stability score of a country. In other words, we are dealing here with a machine learning regression on the variable</w:t>
+      </w:r>
+      <w:r>
+        <w:t xml:space="preserve"> </w:t>
+      </w:r>
+      <w:r>
+        <w:t xml:space="preserve">“</w:t>
+      </w:r>
+      <w:r>
+        <w:t xml:space="preserve">stability</w:t>
+      </w:r>
+      <w:r>
+        <w:t xml:space="preserve">”</w:t>
+      </w:r>
+      <w:r>
+        <w:t xml:space="preserve">.</w:t>
+      </w:r>
+    </w:p>
+    <w:p>
+      <w:pPr>
+        <w:pStyle w:val="BodyText"/>
+      </w:pPr>
+      <w:r>
+        <w:t xml:space="preserve">Feature engineering:</w:t>
+      </w:r>
+    </w:p>
+    <w:p>
+      <w:pPr>
+        <w:pStyle w:val="SourceCode"/>
+      </w:pPr>
+      <w:r>
+        <w:rPr>
+          <w:rStyle w:val="CommentTok"/>
+        </w:rPr>
+        <w:t xml:space="preserve"># summary statistics of the stability scores</w:t>
+      </w:r>
+      <w:r>
+        <w:br w:type="textWrapping"/>
+      </w:r>
+      <w:r>
+        <w:rPr>
+          <w:rStyle w:val="KeywordTok"/>
+        </w:rPr>
+        <w:t xml:space="preserve">summary</w:t>
+      </w:r>
+      <w:r>
+        <w:rPr>
+          <w:rStyle w:val="NormalTok"/>
+        </w:rPr>
+        <w:t xml:space="preserve">(stabilityFullDataset</w:t>
       </w:r>
       <w:r>
         <w:rPr>
@@ -738,497 +1018,184 @@
         <w:rPr>
           <w:rStyle w:val="NormalTok"/>
         </w:rPr>
-        <w:t xml:space="preserve">inverse_mean &lt;-</w:t>
+        <w:t xml:space="preserve">stability)</w:t>
+      </w:r>
+    </w:p>
+    <w:p>
+      <w:pPr>
+        <w:pStyle w:val="SourceCode"/>
+      </w:pPr>
+      <w:r>
+        <w:rPr>
+          <w:rStyle w:val="VerbatimChar"/>
+        </w:rPr>
+        <w:t xml:space="preserve">##     Min.  1st Qu.   Median     Mean  3rd Qu.     Max. </w:t>
+      </w:r>
+      <w:r>
+        <w:br w:type="textWrapping"/>
+      </w:r>
+      <w:r>
+        <w:rPr>
+          <w:rStyle w:val="VerbatimChar"/>
+        </w:rPr>
+        <w:t xml:space="preserve">## -3.31494 -0.65253  0.14080  0.01739  0.90506  1.96506</w:t>
+      </w:r>
+    </w:p>
+    <w:p>
+      <w:pPr>
+        <w:pStyle w:val="SourceCode"/>
+      </w:pPr>
+      <w:r>
+        <w:rPr>
+          <w:rStyle w:val="KeywordTok"/>
+        </w:rPr>
+        <w:t xml:space="preserve">boxplot</w:t>
+      </w:r>
+      <w:r>
+        <w:rPr>
+          <w:rStyle w:val="NormalTok"/>
+        </w:rPr>
+        <w:t xml:space="preserve">(stabilityFullDataset</w:t>
+      </w:r>
+      <w:r>
+        <w:rPr>
+          <w:rStyle w:val="OperatorTok"/>
+        </w:rPr>
+        <w:t xml:space="preserve">$</w:t>
+      </w:r>
+      <w:r>
+        <w:rPr>
+          <w:rStyle w:val="NormalTok"/>
+        </w:rPr>
+        <w:t xml:space="preserve">stability, </w:t>
+      </w:r>
+      <w:r>
+        <w:rPr>
+          <w:rStyle w:val="DataTypeTok"/>
+        </w:rPr>
+        <w:t xml:space="preserve">ylab =</w:t>
+      </w:r>
+      <w:r>
+        <w:rPr>
+          <w:rStyle w:val="NormalTok"/>
+        </w:rPr>
+        <w:t xml:space="preserve"> </w:t>
       </w:r>
       <w:r>
         <w:rPr>
           <w:rStyle w:val="StringTok"/>
         </w:rPr>
-        <w:t xml:space="preserve"> </w:t>
+        <w:t xml:space="preserve">"Political Stability Estimate"</w:t>
+      </w:r>
+      <w:r>
+        <w:rPr>
+          <w:rStyle w:val="NormalTok"/>
+        </w:rPr>
+        <w:t xml:space="preserve">)</w:t>
+      </w:r>
+      <w:r>
+        <w:br w:type="textWrapping"/>
       </w:r>
       <w:r>
         <w:rPr>
           <w:rStyle w:val="KeywordTok"/>
         </w:rPr>
-        <w:t xml:space="preserve">as.numeric</w:t>
-      </w:r>
-      <w:r>
-        <w:rPr>
-          <w:rStyle w:val="NormalTok"/>
-        </w:rPr>
-        <w:t xml:space="preserve">(stabilityFullDataset</w:t>
-      </w:r>
-      <w:r>
-        <w:rPr>
-          <w:rStyle w:val="OperatorTok"/>
-        </w:rPr>
-        <w:t xml:space="preserve">$</w:t>
-      </w:r>
-      <w:r>
-        <w:rPr>
-          <w:rStyle w:val="NormalTok"/>
-        </w:rPr>
-        <w:t xml:space="preserve">inverse_mean)</w:t>
-      </w:r>
-      <w:r>
-        <w:br w:type="textWrapping"/>
-      </w:r>
-      <w:r>
-        <w:rPr>
-          <w:rStyle w:val="NormalTok"/>
-        </w:rPr>
-        <w:t xml:space="preserve">stabilityFullDataset</w:t>
-      </w:r>
-      <w:r>
-        <w:rPr>
-          <w:rStyle w:val="OperatorTok"/>
-        </w:rPr>
-        <w:t xml:space="preserve">$</w:t>
-      </w:r>
-      <w:r>
-        <w:rPr>
-          <w:rStyle w:val="NormalTok"/>
-        </w:rPr>
-        <w:t xml:space="preserve">conflictHistory &lt;-</w:t>
+        <w:t xml:space="preserve">abline</w:t>
+      </w:r>
+      <w:r>
+        <w:rPr>
+          <w:rStyle w:val="NormalTok"/>
+        </w:rPr>
+        <w:t xml:space="preserve">(</w:t>
+      </w:r>
+      <w:r>
+        <w:rPr>
+          <w:rStyle w:val="DataTypeTok"/>
+        </w:rPr>
+        <w:t xml:space="preserve">h =</w:t>
+      </w:r>
+      <w:r>
+        <w:rPr>
+          <w:rStyle w:val="NormalTok"/>
+        </w:rPr>
+        <w:t xml:space="preserve"> </w:t>
+      </w:r>
+      <w:r>
+        <w:rPr>
+          <w:rStyle w:val="DecValTok"/>
+        </w:rPr>
+        <w:t xml:space="preserve">0</w:t>
+      </w:r>
+      <w:r>
+        <w:rPr>
+          <w:rStyle w:val="NormalTok"/>
+        </w:rPr>
+        <w:t xml:space="preserve">, </w:t>
+      </w:r>
+      <w:r>
+        <w:rPr>
+          <w:rStyle w:val="DataTypeTok"/>
+        </w:rPr>
+        <w:t xml:space="preserve">lwd =</w:t>
+      </w:r>
+      <w:r>
+        <w:rPr>
+          <w:rStyle w:val="NormalTok"/>
+        </w:rPr>
+        <w:t xml:space="preserve"> </w:t>
+      </w:r>
+      <w:r>
+        <w:rPr>
+          <w:rStyle w:val="DecValTok"/>
+        </w:rPr>
+        <w:t xml:space="preserve">2</w:t>
+      </w:r>
+      <w:r>
+        <w:rPr>
+          <w:rStyle w:val="NormalTok"/>
+        </w:rPr>
+        <w:t xml:space="preserve">, </w:t>
+      </w:r>
+      <w:r>
+        <w:rPr>
+          <w:rStyle w:val="DataTypeTok"/>
+        </w:rPr>
+        <w:t xml:space="preserve">col =</w:t>
+      </w:r>
+      <w:r>
+        <w:rPr>
+          <w:rStyle w:val="NormalTok"/>
+        </w:rPr>
+        <w:t xml:space="preserve"> </w:t>
       </w:r>
       <w:r>
         <w:rPr>
           <w:rStyle w:val="StringTok"/>
         </w:rPr>
-        <w:t xml:space="preserve"> </w:t>
-      </w:r>
-      <w:r>
-        <w:rPr>
-          <w:rStyle w:val="KeywordTok"/>
-        </w:rPr>
-        <w:t xml:space="preserve">as.factor</w:t>
-      </w:r>
-      <w:r>
-        <w:rPr>
-          <w:rStyle w:val="NormalTok"/>
-        </w:rPr>
-        <w:t xml:space="preserve">(stabilityFullDataset</w:t>
-      </w:r>
-      <w:r>
-        <w:rPr>
-          <w:rStyle w:val="OperatorTok"/>
-        </w:rPr>
-        <w:t xml:space="preserve">$</w:t>
-      </w:r>
-      <w:r>
-        <w:rPr>
-          <w:rStyle w:val="NormalTok"/>
-        </w:rPr>
-        <w:t xml:space="preserve">conflictHistory)</w:t>
-      </w:r>
-      <w:r>
-        <w:br w:type="textWrapping"/>
-      </w:r>
-      <w:r>
-        <w:br w:type="textWrapping"/>
-      </w:r>
-      <w:r>
-        <w:rPr>
-          <w:rStyle w:val="CommentTok"/>
-        </w:rPr>
-        <w:t xml:space="preserve"># Looking at its structure of the full dataset</w:t>
-      </w:r>
-      <w:r>
-        <w:br w:type="textWrapping"/>
-      </w:r>
-      <w:r>
-        <w:rPr>
-          <w:rStyle w:val="KeywordTok"/>
-        </w:rPr>
-        <w:t xml:space="preserve">str</w:t>
-      </w:r>
-      <w:r>
-        <w:rPr>
-          <w:rStyle w:val="NormalTok"/>
-        </w:rPr>
-        <w:t xml:space="preserve">(stabilityFullDataset)</w:t>
-      </w:r>
-    </w:p>
-    <w:p>
-      <w:pPr>
-        <w:pStyle w:val="SourceCode"/>
-      </w:pPr>
-      <w:r>
-        <w:rPr>
-          <w:rStyle w:val="VerbatimChar"/>
-        </w:rPr>
-        <w:t xml:space="preserve">## 'data.frame':    4010 obs. of  21 variables:</w:t>
-      </w:r>
-      <w:r>
-        <w:br w:type="textWrapping"/>
-      </w:r>
-      <w:r>
-        <w:rPr>
-          <w:rStyle w:val="VerbatimChar"/>
-        </w:rPr>
-        <w:t xml:space="preserve">##  $ date                   : num  1996 1998 2000 2002 2003 ...</w:t>
-      </w:r>
-      <w:r>
-        <w:br w:type="textWrapping"/>
-      </w:r>
-      <w:r>
-        <w:rPr>
-          <w:rStyle w:val="VerbatimChar"/>
-        </w:rPr>
-        <w:t xml:space="preserve">##  $ stability              : num  1.02 0.99 0.99 0.99 1.17 ...</w:t>
-      </w:r>
-      <w:r>
-        <w:br w:type="textWrapping"/>
-      </w:r>
-      <w:r>
-        <w:rPr>
-          <w:rStyle w:val="VerbatimChar"/>
-        </w:rPr>
-        <w:t xml:space="preserve">##  $ corruptionControl      : num  1.543 1.596 1.658 1.228 0.162 ...</w:t>
-      </w:r>
-      <w:r>
-        <w:br w:type="textWrapping"/>
-      </w:r>
-      <w:r>
-        <w:rPr>
-          <w:rStyle w:val="VerbatimChar"/>
-        </w:rPr>
-        <w:t xml:space="preserve">##  $ governmentEffectiveness: num  1.77177 1.97887 2.04215 1.99657 0.00406 ...</w:t>
-      </w:r>
-      <w:r>
-        <w:br w:type="textWrapping"/>
-      </w:r>
-      <w:r>
-        <w:rPr>
-          <w:rStyle w:val="VerbatimChar"/>
-        </w:rPr>
-        <w:t xml:space="preserve">##  $ regulatoryQuality      : num  1.783 1.778 1.849 1.639 0.244 ...</w:t>
-      </w:r>
-      <w:r>
-        <w:br w:type="textWrapping"/>
-      </w:r>
-      <w:r>
-        <w:rPr>
-          <w:rStyle w:val="VerbatimChar"/>
-        </w:rPr>
-        <w:t xml:space="preserve">##  $ ruleOfLaw              : num  0.809 0.909 0.862 0.859 0.862 ...</w:t>
-      </w:r>
-      <w:r>
-        <w:br w:type="textWrapping"/>
-      </w:r>
-      <w:r>
-        <w:rPr>
-          <w:rStyle w:val="VerbatimChar"/>
-        </w:rPr>
-        <w:t xml:space="preserve">##  $ voiceAndAccountability : num  0.227 1.006 0.945 0.946 1.115 ...</w:t>
-      </w:r>
-      <w:r>
-        <w:br w:type="textWrapping"/>
-      </w:r>
-      <w:r>
-        <w:rPr>
-          <w:rStyle w:val="VerbatimChar"/>
-        </w:rPr>
-        <w:t xml:space="preserve">##  $ population             : num  83200 87277 90853 94992 97017 ...</w:t>
-      </w:r>
-      <w:r>
-        <w:br w:type="textWrapping"/>
-      </w:r>
-      <w:r>
-        <w:rPr>
-          <w:rStyle w:val="VerbatimChar"/>
-        </w:rPr>
-        <w:t xml:space="preserve">##  $ GNIperCapita           : num  3114 3106 18286 3331 3395 ...</w:t>
-      </w:r>
-      <w:r>
-        <w:br w:type="textWrapping"/>
-      </w:r>
-      <w:r>
-        <w:rPr>
-          <w:rStyle w:val="VerbatimChar"/>
-        </w:rPr>
-        <w:t xml:space="preserve">##  $ GDPannualGrowthRate    : num  1.19 1.99 7.62 -3.27 1.98 ...</w:t>
-      </w:r>
-      <w:r>
-        <w:br w:type="textWrapping"/>
-      </w:r>
-      <w:r>
-        <w:rPr>
-          <w:rStyle w:val="VerbatimChar"/>
-        </w:rPr>
-        <w:t xml:space="preserve">##  $ HDI                    : num  0.671 0.676 0.756 0.664 0.673 0.789 0.695 0.777 0.707 0.71 ...</w:t>
-      </w:r>
-      <w:r>
-        <w:br w:type="textWrapping"/>
-      </w:r>
-      <w:r>
-        <w:rPr>
-          <w:rStyle w:val="VerbatimChar"/>
-        </w:rPr>
-        <w:t xml:space="preserve">##  $ GINI                   : num  53.6 42.3 37.3 45.2 40.9 42.2 44.4 38.1 37.3 45.6 ...</w:t>
-      </w:r>
-      <w:r>
-        <w:br w:type="textWrapping"/>
-      </w:r>
-      <w:r>
-        <w:rPr>
-          <w:rStyle w:val="VerbatimChar"/>
-        </w:rPr>
-        <w:t xml:space="preserve">##  $ povertyHeadCount       : num  14.1 14.6 5.9 2.8 10.7 2.5 3.1 1.5 1.3 6.7 ...</w:t>
-      </w:r>
-      <w:r>
-        <w:br w:type="textWrapping"/>
-      </w:r>
-      <w:r>
-        <w:rPr>
-          <w:rStyle w:val="VerbatimChar"/>
-        </w:rPr>
-        <w:t xml:space="preserve">##  $ status                 : Factor w/ 3 levels "Free","Not Free",..: 1 1 1 1 1 1 1 1 1 1 ...</w:t>
-      </w:r>
-      <w:r>
-        <w:br w:type="textWrapping"/>
-      </w:r>
-      <w:r>
-        <w:rPr>
-          <w:rStyle w:val="VerbatimChar"/>
-        </w:rPr>
-        <w:t xml:space="preserve">##  $ inverse_pr             : num  7 7 7 7 7 7 7 7 7 7 ...</w:t>
-      </w:r>
-      <w:r>
-        <w:br w:type="textWrapping"/>
-      </w:r>
-      <w:r>
-        <w:rPr>
-          <w:rStyle w:val="VerbatimChar"/>
-        </w:rPr>
-        <w:t xml:space="preserve">##  $ inverse_cl             : num  7 7 7 6 7 7 7 7 7 7 ...</w:t>
-      </w:r>
-      <w:r>
-        <w:br w:type="textWrapping"/>
-      </w:r>
-      <w:r>
-        <w:rPr>
-          <w:rStyle w:val="VerbatimChar"/>
-        </w:rPr>
-        <w:t xml:space="preserve">##  $ inverse_mean           : num  7 6.5 6.5 6.5 7 7 7 7 7 7 ...</w:t>
-      </w:r>
-      <w:r>
-        <w:br w:type="textWrapping"/>
-      </w:r>
-      <w:r>
-        <w:rPr>
-          <w:rStyle w:val="VerbatimChar"/>
-        </w:rPr>
-        <w:t xml:space="preserve">##  $ politicalChangeFH      : Factor w/ 3 levels "autocratization",..: 3 1 3 3 2 3 3 3 3 3 ...</w:t>
-      </w:r>
-      <w:r>
-        <w:br w:type="textWrapping"/>
-      </w:r>
-      <w:r>
-        <w:rPr>
-          <w:rStyle w:val="VerbatimChar"/>
-        </w:rPr>
-        <w:t xml:space="preserve">##  $ conflictHistory        : Factor w/ 2 levels "0","1": 1 1 1 1 1 1 1 1 1 1 ...</w:t>
-      </w:r>
-      <w:r>
-        <w:br w:type="textWrapping"/>
-      </w:r>
-      <w:r>
-        <w:rPr>
-          <w:rStyle w:val="VerbatimChar"/>
-        </w:rPr>
-        <w:t xml:space="preserve">##  $ region                 : Factor w/ 5 levels "Africa","Americas",..: 2 2 2 2 2 2 2 2 2 2 ...</w:t>
-      </w:r>
-      <w:r>
-        <w:br w:type="textWrapping"/>
-      </w:r>
-      <w:r>
-        <w:rPr>
-          <w:rStyle w:val="VerbatimChar"/>
-        </w:rPr>
-        <w:t xml:space="preserve">##  $ subregion              : Factor w/ 22 levels "Australia and New Zealand",..: 2 2 2 2 2 2 2 2 2 2 ...</w:t>
-      </w:r>
-    </w:p>
-    <w:p>
-      <w:pPr>
-        <w:pStyle w:val="FirstParagraph"/>
-      </w:pPr>
-      <w:r>
-        <w:t xml:space="preserve">Defining the problem:</w:t>
-      </w:r>
-    </w:p>
-    <w:p>
-      <w:pPr>
-        <w:pStyle w:val="BodyText"/>
-      </w:pPr>
-      <w:r>
-        <w:t xml:space="preserve">The problem in this machine learning is to predict the stability score of a country. In other words, we are dealing here with a machine learning regression on the variable</w:t>
-      </w:r>
-      <w:r>
-        <w:t xml:space="preserve"> </w:t>
-      </w:r>
-      <w:r>
-        <w:t xml:space="preserve">“</w:t>
-      </w:r>
-      <w:r>
-        <w:t xml:space="preserve">stability</w:t>
-      </w:r>
-      <w:r>
-        <w:t xml:space="preserve">”</w:t>
-      </w:r>
-      <w:r>
-        <w:t xml:space="preserve">.</w:t>
-      </w:r>
-    </w:p>
-    <w:p>
-      <w:pPr>
-        <w:pStyle w:val="BodyText"/>
-      </w:pPr>
-      <w:r>
-        <w:t xml:space="preserve">Feature engineering:</w:t>
-      </w:r>
-    </w:p>
-    <w:p>
-      <w:pPr>
-        <w:pStyle w:val="SourceCode"/>
-      </w:pPr>
-      <w:r>
-        <w:rPr>
-          <w:rStyle w:val="CommentTok"/>
-        </w:rPr>
-        <w:t xml:space="preserve"># summary statistics of the stability scores</w:t>
-      </w:r>
-      <w:r>
-        <w:br w:type="textWrapping"/>
-      </w:r>
-      <w:r>
-        <w:rPr>
-          <w:rStyle w:val="KeywordTok"/>
-        </w:rPr>
-        <w:t xml:space="preserve">summary</w:t>
-      </w:r>
-      <w:r>
-        <w:rPr>
-          <w:rStyle w:val="NormalTok"/>
-        </w:rPr>
-        <w:t xml:space="preserve">(stabilityFullDataset</w:t>
-      </w:r>
-      <w:r>
-        <w:rPr>
-          <w:rStyle w:val="OperatorTok"/>
-        </w:rPr>
-        <w:t xml:space="preserve">$</w:t>
-      </w:r>
-      <w:r>
-        <w:rPr>
-          <w:rStyle w:val="NormalTok"/>
-        </w:rPr>
-        <w:t xml:space="preserve">stability)</w:t>
-      </w:r>
-    </w:p>
-    <w:p>
-      <w:pPr>
-        <w:pStyle w:val="SourceCode"/>
-      </w:pPr>
-      <w:r>
-        <w:rPr>
-          <w:rStyle w:val="VerbatimChar"/>
-        </w:rPr>
-        <w:t xml:space="preserve">##     Min.  1st Qu.   Median     Mean  3rd Qu.     Max. </w:t>
-      </w:r>
-      <w:r>
-        <w:br w:type="textWrapping"/>
-      </w:r>
-      <w:r>
-        <w:rPr>
-          <w:rStyle w:val="VerbatimChar"/>
-        </w:rPr>
-        <w:t xml:space="preserve">## -3.31494 -0.63062  0.15040  0.02312  0.90009  1.96506</w:t>
-      </w:r>
-    </w:p>
-    <w:p>
-      <w:pPr>
-        <w:pStyle w:val="SourceCode"/>
-      </w:pPr>
-      <w:r>
-        <w:rPr>
-          <w:rStyle w:val="KeywordTok"/>
-        </w:rPr>
-        <w:t xml:space="preserve">ggplot</w:t>
-      </w:r>
-      <w:r>
-        <w:rPr>
-          <w:rStyle w:val="NormalTok"/>
-        </w:rPr>
-        <w:t xml:space="preserve">(stabilityFullDataset, </w:t>
-      </w:r>
-      <w:r>
-        <w:rPr>
-          <w:rStyle w:val="KeywordTok"/>
-        </w:rPr>
-        <w:t xml:space="preserve">aes</w:t>
-      </w:r>
-      <w:r>
-        <w:rPr>
-          <w:rStyle w:val="NormalTok"/>
-        </w:rPr>
-        <w:t xml:space="preserve">(</w:t>
-      </w:r>
-      <w:r>
-        <w:rPr>
-          <w:rStyle w:val="DataTypeTok"/>
-        </w:rPr>
-        <w:t xml:space="preserve">y=</w:t>
-      </w:r>
-      <w:r>
-        <w:rPr>
-          <w:rStyle w:val="NormalTok"/>
-        </w:rPr>
-        <w:t xml:space="preserve"> stability)) </w:t>
-      </w:r>
-      <w:r>
-        <w:rPr>
-          <w:rStyle w:val="OperatorTok"/>
-        </w:rPr>
-        <w:t xml:space="preserve">+</w:t>
-      </w:r>
-      <w:r>
-        <w:br w:type="textWrapping"/>
-      </w:r>
-      <w:r>
-        <w:rPr>
-          <w:rStyle w:val="StringTok"/>
-        </w:rPr>
-        <w:t xml:space="preserve">  </w:t>
-      </w:r>
-      <w:r>
-        <w:rPr>
-          <w:rStyle w:val="KeywordTok"/>
-        </w:rPr>
-        <w:t xml:space="preserve">geom_boxplot</w:t>
-      </w:r>
-      <w:r>
-        <w:rPr>
-          <w:rStyle w:val="NormalTok"/>
-        </w:rPr>
-        <w:t xml:space="preserve">()</w:t>
-      </w:r>
-    </w:p>
-    <w:p>
-      <w:pPr>
-        <w:pStyle w:val="FirstParagraph"/>
+        <w:t xml:space="preserve">"red"</w:t>
+      </w:r>
+      <w:r>
+        <w:rPr>
+          <w:rStyle w:val="NormalTok"/>
+        </w:rPr>
+        <w:t xml:space="preserve">)</w:t>
+      </w:r>
+    </w:p>
+    <w:p>
+      <w:pPr>
+        <w:pStyle w:val="FigureWithCaption"/>
       </w:pPr>
       <w:r>
         <w:drawing>
           <wp:inline>
             <wp:extent cx="4620126" cy="3696101"/>
             <wp:effectExtent b="0" l="0" r="0" t="0"/>
-            <wp:docPr descr="" title="" id="1" name="Picture"/>
+            <wp:docPr descr="Fig. 1 - Boxplot of the Political Stability Estimate of the World for the Period 1996-2017" title="" id="1" name="Picture"/>
             <a:graphic>
               <a:graphicData uri="http://schemas.openxmlformats.org/drawingml/2006/picture">
                 <pic:pic>
                   <pic:nvPicPr>
-                    <pic:cNvPr descr="machineLearningRegressionForPredictingStabilityScore_files/figure-docx/boxplot%20of%20the%20votes-1.png" id="0" name="Picture"/>
+                    <pic:cNvPr descr="machineLearningRegressionForPredictingStabilityScore_files/figure-docx/boxplot%20of%20stability-1.png" id="0" name="Picture"/>
                     <pic:cNvPicPr>
                       <a:picLocks noChangeArrowheads="1" noChangeAspect="1"/>
                     </pic:cNvPicPr>
@@ -1263,19 +1230,27 @@
     </w:p>
     <w:p>
       <w:pPr>
-        <w:pStyle w:val="BodyText"/>
+        <w:pStyle w:val="ImageCaption"/>
+      </w:pPr>
+      <w:r>
+        <w:t xml:space="preserve">Fig. 1 - Boxplot of the Political Stability Estimate of the World for the Period 1996-2017</w:t>
+      </w:r>
+    </w:p>
+    <w:p>
+      <w:pPr>
+        <w:pStyle w:val="FigureWithCaption"/>
       </w:pPr>
       <w:r>
         <w:drawing>
           <wp:inline>
             <wp:extent cx="4620126" cy="3696101"/>
             <wp:effectExtent b="0" l="0" r="0" t="0"/>
-            <wp:docPr descr="" title="" id="1" name="Picture"/>
+            <wp:docPr descr="Fig. 2 - Frequency Distribution of Political Stability Estimate of the World for the Period 1996-2017" title="" id="1" name="Picture"/>
             <a:graphic>
               <a:graphicData uri="http://schemas.openxmlformats.org/drawingml/2006/picture">
                 <pic:pic>
                   <pic:nvPicPr>
-                    <pic:cNvPr descr="machineLearningRegressionForPredictingStabilityScore_files/figure-docx/histogram%20of%20vote%20number-1.png" id="0" name="Picture"/>
+                    <pic:cNvPr descr="machineLearningRegressionForPredictingStabilityScore_files/figure-docx/histogram%20of%20political%20stability%20estimate-1.png" id="0" name="Picture"/>
                     <pic:cNvPicPr>
                       <a:picLocks noChangeArrowheads="1" noChangeAspect="1"/>
                     </pic:cNvPicPr>
@@ -1310,6 +1285,14 @@
     </w:p>
     <w:p>
       <w:pPr>
+        <w:pStyle w:val="ImageCaption"/>
+      </w:pPr>
+      <w:r>
+        <w:t xml:space="preserve">Fig. 2 - Frequency Distribution of Political Stability Estimate of the World for the Period 1996-2017</w:t>
+      </w:r>
+    </w:p>
+    <w:p>
+      <w:pPr>
         <w:pStyle w:val="BodyText"/>
       </w:pPr>
       <w:r>
@@ -1380,7 +1363,7 @@
         <w:rPr>
           <w:rStyle w:val="VerbatimChar"/>
         </w:rPr>
-        <w:t xml:space="preserve">## [1] 418</w:t>
+        <w:t xml:space="preserve">## [1] 171</w:t>
       </w:r>
     </w:p>
     <w:p>
@@ -1807,124 +1790,115 @@
         <w:rPr>
           <w:rStyle w:val="VerbatimChar"/>
         </w:rPr>
-        <w:t xml:space="preserve">## 'data.frame':    3801 obs. of  46 variables:</w:t>
-      </w:r>
-      <w:r>
-        <w:br w:type="textWrapping"/>
-      </w:r>
-      <w:r>
-        <w:rPr>
-          <w:rStyle w:val="VerbatimChar"/>
-        </w:rPr>
-        <w:t xml:space="preserve">##  $ date                             : num  -1.95 -1.616 -1.283 -0.949 -0.782 ...</w:t>
-      </w:r>
-      <w:r>
-        <w:br w:type="textWrapping"/>
-      </w:r>
-      <w:r>
-        <w:rPr>
-          <w:rStyle w:val="VerbatimChar"/>
-        </w:rPr>
-        <w:t xml:space="preserve">##  $ stability                        : num  1.016 0.982 0.982 0.982 1.158 ...</w:t>
-      </w:r>
-      <w:r>
-        <w:br w:type="textWrapping"/>
-      </w:r>
-      <w:r>
-        <w:rPr>
-          <w:rStyle w:val="VerbatimChar"/>
-        </w:rPr>
-        <w:t xml:space="preserve">##  $ corruptionControl                : num  1.48 1.53 1.59 1.17 0.13 ...</w:t>
-      </w:r>
-      <w:r>
-        <w:br w:type="textWrapping"/>
-      </w:r>
-      <w:r>
-        <w:rPr>
-          <w:rStyle w:val="VerbatimChar"/>
-        </w:rPr>
-        <w:t xml:space="preserve">##  $ governmentEffectiveness          : num  1.6761 1.8772 1.9387 1.8944 -0.0402 ...</w:t>
-      </w:r>
-      <w:r>
-        <w:br w:type="textWrapping"/>
-      </w:r>
-      <w:r>
-        <w:rPr>
-          <w:rStyle w:val="VerbatimChar"/>
-        </w:rPr>
-        <w:t xml:space="preserve">##  $ regulatoryQuality                : num  1.722 1.716 1.787 1.579 0.199 ...</w:t>
-      </w:r>
-      <w:r>
-        <w:br w:type="textWrapping"/>
-      </w:r>
-      <w:r>
-        <w:rPr>
-          <w:rStyle w:val="VerbatimChar"/>
-        </w:rPr>
-        <w:t xml:space="preserve">##  $ ruleOfLaw                        : num  0.797 0.896 0.85 0.846 0.85 ...</w:t>
-      </w:r>
-      <w:r>
-        <w:br w:type="textWrapping"/>
-      </w:r>
-      <w:r>
-        <w:rPr>
-          <w:rStyle w:val="VerbatimChar"/>
-        </w:rPr>
-        <w:t xml:space="preserve">##  $ voiceAndAccountability           : num  0.223 1.005 0.944 0.945 1.115 ...</w:t>
-      </w:r>
-      <w:r>
-        <w:br w:type="textWrapping"/>
-      </w:r>
-      <w:r>
-        <w:rPr>
-          <w:rStyle w:val="VerbatimChar"/>
-        </w:rPr>
-        <w:t xml:space="preserve">##  $ population                       : num  -0.257 -0.257 -0.257 -0.257 -0.257 ...</w:t>
-      </w:r>
-      <w:r>
-        <w:br w:type="textWrapping"/>
-      </w:r>
-      <w:r>
-        <w:rPr>
-          <w:rStyle w:val="VerbatimChar"/>
-        </w:rPr>
-        <w:t xml:space="preserve">##  $ GNIperCapita                     : num  -0.512 -0.512 0.367 -0.499 -0.495 ...</w:t>
-      </w:r>
-      <w:r>
-        <w:br w:type="textWrapping"/>
-      </w:r>
-      <w:r>
-        <w:rPr>
-          <w:rStyle w:val="VerbatimChar"/>
-        </w:rPr>
-        <w:t xml:space="preserve">##  $ GDPannualGrowthRate              : num  -0.474 -0.333 0.65 -1.253 -0.336 ...</w:t>
-      </w:r>
-      <w:r>
-        <w:br w:type="textWrapping"/>
-      </w:r>
-      <w:r>
-        <w:rPr>
-          <w:rStyle w:val="VerbatimChar"/>
-        </w:rPr>
-        <w:t xml:space="preserve">##  $ HDI                              : num  -0.0473 -0.0153 0.4972 -0.0922 -0.0345 ...</w:t>
-      </w:r>
-      <w:r>
-        <w:br w:type="textWrapping"/>
-      </w:r>
-      <w:r>
-        <w:rPr>
-          <w:rStyle w:val="VerbatimChar"/>
-        </w:rPr>
-        <w:t xml:space="preserve">##  $ GINI                             : num  1.8142 0.179 -0.5445 0.5987 -0.0235 ...</w:t>
-      </w:r>
-      <w:r>
-        <w:br w:type="textWrapping"/>
-      </w:r>
-      <w:r>
-        <w:rPr>
-          <w:rStyle w:val="VerbatimChar"/>
-        </w:rPr>
-        <w:t xml:space="preserve">##  $ povertyHeadCount                 : num  0.0421 0.0702 -0.4187 -0.5928 -0.149 ...</w:t>
+        <w:t xml:space="preserve">## 'data.frame':    3782 obs. of  24 variables:</w:t>
+      </w:r>
+      <w:r>
+        <w:br w:type="textWrapping"/>
+      </w:r>
+      <w:r>
+        <w:rPr>
+          <w:rStyle w:val="VerbatimChar"/>
+        </w:rPr>
+        <w:t xml:space="preserve">##  $ stability                        : num  1.016 0.982 0.982 0.982 1.157 ...</w:t>
+      </w:r>
+      <w:r>
+        <w:br w:type="textWrapping"/>
+      </w:r>
+      <w:r>
+        <w:rPr>
+          <w:rStyle w:val="VerbatimChar"/>
+        </w:rPr>
+        <w:t xml:space="preserve">##  $ corruptionControl                : num  1.482 1.534 1.594 1.175 0.133 ...</w:t>
+      </w:r>
+      <w:r>
+        <w:br w:type="textWrapping"/>
+      </w:r>
+      <w:r>
+        <w:rPr>
+          <w:rStyle w:val="VerbatimChar"/>
+        </w:rPr>
+        <w:t xml:space="preserve">##  $ governmentEffectiveness          : num  1.677 1.8778 1.9392 1.895 -0.0372 ...</w:t>
+      </w:r>
+      <w:r>
+        <w:br w:type="textWrapping"/>
+      </w:r>
+      <w:r>
+        <w:rPr>
+          <w:rStyle w:val="VerbatimChar"/>
+        </w:rPr>
+        <w:t xml:space="preserve">##  $ regulatoryQuality                : num  1.727 1.721 1.792 1.584 0.204 ...</w:t>
+      </w:r>
+      <w:r>
+        <w:br w:type="textWrapping"/>
+      </w:r>
+      <w:r>
+        <w:rPr>
+          <w:rStyle w:val="VerbatimChar"/>
+        </w:rPr>
+        <w:t xml:space="preserve">##  $ ruleOfLaw                        : num  0.8 0.899 0.853 0.849 0.853 ...</w:t>
+      </w:r>
+      <w:r>
+        <w:br w:type="textWrapping"/>
+      </w:r>
+      <w:r>
+        <w:rPr>
+          <w:rStyle w:val="VerbatimChar"/>
+        </w:rPr>
+        <w:t xml:space="preserve">##  $ voiceAndAccountability           : num  0.228 1.009 0.948 0.949 1.119 ...</w:t>
+      </w:r>
+      <w:r>
+        <w:br w:type="textWrapping"/>
+      </w:r>
+      <w:r>
+        <w:rPr>
+          <w:rStyle w:val="VerbatimChar"/>
+        </w:rPr>
+        <w:t xml:space="preserve">##  $ population                       : num  -0.258 -0.258 -0.258 -0.258 -0.258 ...</w:t>
+      </w:r>
+      <w:r>
+        <w:br w:type="textWrapping"/>
+      </w:r>
+      <w:r>
+        <w:rPr>
+          <w:rStyle w:val="VerbatimChar"/>
+        </w:rPr>
+        <w:t xml:space="preserve">##  $ GNIperCapita                     : num  -0.508 -0.509 0.369 -0.496 -0.492 ...</w:t>
+      </w:r>
+      <w:r>
+        <w:br w:type="textWrapping"/>
+      </w:r>
+      <w:r>
+        <w:rPr>
+          <w:rStyle w:val="VerbatimChar"/>
+        </w:rPr>
+        <w:t xml:space="preserve">##  $ GDPannualGrowthRate              : num  -0.476 -0.336 0.646 -1.255 -0.339 ...</w:t>
+      </w:r>
+      <w:r>
+        <w:br w:type="textWrapping"/>
+      </w:r>
+      <w:r>
+        <w:rPr>
+          <w:rStyle w:val="VerbatimChar"/>
+        </w:rPr>
+        <w:t xml:space="preserve">##  $ HDI                              : num  -0.0433 -0.0113 0.5007 -0.0881 -0.0305 ...</w:t>
+      </w:r>
+      <w:r>
+        <w:br w:type="textWrapping"/>
+      </w:r>
+      <w:r>
+        <w:rPr>
+          <w:rStyle w:val="VerbatimChar"/>
+        </w:rPr>
+        <w:t xml:space="preserve">##  $ GINI                             : num  1.8118 0.1794 -0.5429 0.5983 -0.0228 ...</w:t>
+      </w:r>
+      <w:r>
+        <w:br w:type="textWrapping"/>
+      </w:r>
+      <w:r>
+        <w:rPr>
+          <w:rStyle w:val="VerbatimChar"/>
+        </w:rPr>
+        <w:t xml:space="preserve">##  $ povertyHeadCount                 : num  0.0388 0.0669 -0.4213 -0.5952 -0.152 ...</w:t>
       </w:r>
       <w:r>
         <w:br w:type="textWrapping"/>
@@ -1951,25 +1925,25 @@
         <w:rPr>
           <w:rStyle w:val="VerbatimChar"/>
         </w:rPr>
-        <w:t xml:space="preserve">##  $ inverse_pr                       : num  1.02 1.02 1.02 1.02 1.02 ...</w:t>
-      </w:r>
-      <w:r>
-        <w:br w:type="textWrapping"/>
-      </w:r>
-      <w:r>
-        <w:rPr>
-          <w:rStyle w:val="VerbatimChar"/>
-        </w:rPr>
-        <w:t xml:space="preserve">##  $ inverse_cl                       : num  1.159 1.159 1.159 0.619 1.159 ...</w:t>
-      </w:r>
-      <w:r>
-        <w:br w:type="textWrapping"/>
-      </w:r>
-      <w:r>
-        <w:rPr>
-          <w:rStyle w:val="VerbatimChar"/>
-        </w:rPr>
-        <w:t xml:space="preserve">##  $ inverse_mean                     : num  1.103 0.849 0.849 0.849 1.103 ...</w:t>
+        <w:t xml:space="preserve">##  $ inverse_pr                       : num  1.03 1.03 1.03 1.03 1.03 ...</w:t>
+      </w:r>
+      <w:r>
+        <w:br w:type="textWrapping"/>
+      </w:r>
+      <w:r>
+        <w:rPr>
+          <w:rStyle w:val="VerbatimChar"/>
+        </w:rPr>
+        <w:t xml:space="preserve">##  $ inverse_cl                       : num  1.166 1.166 1.166 0.625 1.166 ...</w:t>
+      </w:r>
+      <w:r>
+        <w:br w:type="textWrapping"/>
+      </w:r>
+      <w:r>
+        <w:rPr>
+          <w:rStyle w:val="VerbatimChar"/>
+        </w:rPr>
+        <w:t xml:space="preserve">##  $ inverse_mean                     : num  1.109 0.855 0.855 0.855 1.109 ...</w:t>
       </w:r>
       <w:r>
         <w:br w:type="textWrapping"/>
@@ -2033,195 +2007,6 @@
           <w:rStyle w:val="VerbatimChar"/>
         </w:rPr>
         <w:t xml:space="preserve">##  $ region.Oceania                   : num  0 0 0 0 0 0 0 0 0 0 ...</w:t>
-      </w:r>
-      <w:r>
-        <w:br w:type="textWrapping"/>
-      </w:r>
-      <w:r>
-        <w:rPr>
-          <w:rStyle w:val="VerbatimChar"/>
-        </w:rPr>
-        <w:t xml:space="preserve">##  $ subregion.Caribbean              : num  1 1 1 1 1 1 1 1 1 1 ...</w:t>
-      </w:r>
-      <w:r>
-        <w:br w:type="textWrapping"/>
-      </w:r>
-      <w:r>
-        <w:rPr>
-          <w:rStyle w:val="VerbatimChar"/>
-        </w:rPr>
-        <w:t xml:space="preserve">##  $ subregion.Central.America        : num  0 0 0 0 0 0 0 0 0 0 ...</w:t>
-      </w:r>
-      <w:r>
-        <w:br w:type="textWrapping"/>
-      </w:r>
-      <w:r>
-        <w:rPr>
-          <w:rStyle w:val="VerbatimChar"/>
-        </w:rPr>
-        <w:t xml:space="preserve">##  $ subregion.Central.Asia           : num  0 0 0 0 0 0 0 0 0 0 ...</w:t>
-      </w:r>
-      <w:r>
-        <w:br w:type="textWrapping"/>
-      </w:r>
-      <w:r>
-        <w:rPr>
-          <w:rStyle w:val="VerbatimChar"/>
-        </w:rPr>
-        <w:t xml:space="preserve">##  $ subregion.Eastern.Africa         : num  0 0 0 0 0 0 0 0 0 0 ...</w:t>
-      </w:r>
-      <w:r>
-        <w:br w:type="textWrapping"/>
-      </w:r>
-      <w:r>
-        <w:rPr>
-          <w:rStyle w:val="VerbatimChar"/>
-        </w:rPr>
-        <w:t xml:space="preserve">##  $ subregion.Eastern.Asia           : num  0 0 0 0 0 0 0 0 0 0 ...</w:t>
-      </w:r>
-      <w:r>
-        <w:br w:type="textWrapping"/>
-      </w:r>
-      <w:r>
-        <w:rPr>
-          <w:rStyle w:val="VerbatimChar"/>
-        </w:rPr>
-        <w:t xml:space="preserve">##  $ subregion.Eastern.Europe         : num  0 0 0 0 0 0 0 0 0 0 ...</w:t>
-      </w:r>
-      <w:r>
-        <w:br w:type="textWrapping"/>
-      </w:r>
-      <w:r>
-        <w:rPr>
-          <w:rStyle w:val="VerbatimChar"/>
-        </w:rPr>
-        <w:t xml:space="preserve">##  $ subregion.Melanesia              : num  0 0 0 0 0 0 0 0 0 0 ...</w:t>
-      </w:r>
-      <w:r>
-        <w:br w:type="textWrapping"/>
-      </w:r>
-      <w:r>
-        <w:rPr>
-          <w:rStyle w:val="VerbatimChar"/>
-        </w:rPr>
-        <w:t xml:space="preserve">##  $ subregion.Micronesia             : num  0 0 0 0 0 0 0 0 0 0 ...</w:t>
-      </w:r>
-      <w:r>
-        <w:br w:type="textWrapping"/>
-      </w:r>
-      <w:r>
-        <w:rPr>
-          <w:rStyle w:val="VerbatimChar"/>
-        </w:rPr>
-        <w:t xml:space="preserve">##  $ subregion.Middle.Africa          : num  0 0 0 0 0 0 0 0 0 0 ...</w:t>
-      </w:r>
-      <w:r>
-        <w:br w:type="textWrapping"/>
-      </w:r>
-      <w:r>
-        <w:rPr>
-          <w:rStyle w:val="VerbatimChar"/>
-        </w:rPr>
-        <w:t xml:space="preserve">##  $ subregion.Northern.Africa        : num  0 0 0 0 0 0 0 0 0 0 ...</w:t>
-      </w:r>
-      <w:r>
-        <w:br w:type="textWrapping"/>
-      </w:r>
-      <w:r>
-        <w:rPr>
-          <w:rStyle w:val="VerbatimChar"/>
-        </w:rPr>
-        <w:t xml:space="preserve">##  $ subregion.Northern.America       : num  0 0 0 0 0 0 0 0 0 0 ...</w:t>
-      </w:r>
-      <w:r>
-        <w:br w:type="textWrapping"/>
-      </w:r>
-      <w:r>
-        <w:rPr>
-          <w:rStyle w:val="VerbatimChar"/>
-        </w:rPr>
-        <w:t xml:space="preserve">##  $ subregion.Northern.Europe        : num  0 0 0 0 0 0 0 0 0 0 ...</w:t>
-      </w:r>
-      <w:r>
-        <w:br w:type="textWrapping"/>
-      </w:r>
-      <w:r>
-        <w:rPr>
-          <w:rStyle w:val="VerbatimChar"/>
-        </w:rPr>
-        <w:t xml:space="preserve">##  $ subregion.Polynesia              : num  0 0 0 0 0 0 0 0 0 0 ...</w:t>
-      </w:r>
-      <w:r>
-        <w:br w:type="textWrapping"/>
-      </w:r>
-      <w:r>
-        <w:rPr>
-          <w:rStyle w:val="VerbatimChar"/>
-        </w:rPr>
-        <w:t xml:space="preserve">##  $ subregion.South.Eastern.Asia     : num  0 0 0 0 0 0 0 0 0 0 ...</w:t>
-      </w:r>
-      <w:r>
-        <w:br w:type="textWrapping"/>
-      </w:r>
-      <w:r>
-        <w:rPr>
-          <w:rStyle w:val="VerbatimChar"/>
-        </w:rPr>
-        <w:t xml:space="preserve">##  $ subregion.South.America          : num  0 0 0 0 0 0 0 0 0 0 ...</w:t>
-      </w:r>
-      <w:r>
-        <w:br w:type="textWrapping"/>
-      </w:r>
-      <w:r>
-        <w:rPr>
-          <w:rStyle w:val="VerbatimChar"/>
-        </w:rPr>
-        <w:t xml:space="preserve">##  $ subregion.Southern.Africa        : num  0 0 0 0 0 0 0 0 0 0 ...</w:t>
-      </w:r>
-      <w:r>
-        <w:br w:type="textWrapping"/>
-      </w:r>
-      <w:r>
-        <w:rPr>
-          <w:rStyle w:val="VerbatimChar"/>
-        </w:rPr>
-        <w:t xml:space="preserve">##  $ subregion.Southern.Asia          : num  0 0 0 0 0 0 0 0 0 0 ...</w:t>
-      </w:r>
-      <w:r>
-        <w:br w:type="textWrapping"/>
-      </w:r>
-      <w:r>
-        <w:rPr>
-          <w:rStyle w:val="VerbatimChar"/>
-        </w:rPr>
-        <w:t xml:space="preserve">##  $ subregion.Southern.Europe        : num  0 0 0 0 0 0 0 0 0 0 ...</w:t>
-      </w:r>
-      <w:r>
-        <w:br w:type="textWrapping"/>
-      </w:r>
-      <w:r>
-        <w:rPr>
-          <w:rStyle w:val="VerbatimChar"/>
-        </w:rPr>
-        <w:t xml:space="preserve">##  $ subregion.Western.Africa         : num  0 0 0 0 0 0 0 0 0 0 ...</w:t>
-      </w:r>
-      <w:r>
-        <w:br w:type="textWrapping"/>
-      </w:r>
-      <w:r>
-        <w:rPr>
-          <w:rStyle w:val="VerbatimChar"/>
-        </w:rPr>
-        <w:t xml:space="preserve">##  $ subregion.Western.Asia           : num  0 0 0 0 0 0 0 0 0 0 ...</w:t>
-      </w:r>
-      <w:r>
-        <w:br w:type="textWrapping"/>
-      </w:r>
-      <w:r>
-        <w:rPr>
-          <w:rStyle w:val="VerbatimChar"/>
-        </w:rPr>
-        <w:t xml:space="preserve">##  $ subregion.Western.Europe         : num  0 0 0 0 0 0 0 0 0 0 ...</w:t>
       </w:r>
     </w:p>
     <w:p>
@@ -2239,7 +2024,7 @@
         <w:pStyle w:val="FirstParagraph"/>
       </w:pPr>
       <w:r>
-        <w:t xml:space="preserve">In this step, we splitt the dataset into trainSet and testSet based on outcome with a ratio of 65% and 35%, using createDataPartition in Caret.</w:t>
+        <w:t xml:space="preserve">In this step, we splitt the dataset into trainSet and testSet based on outcome with a ratio of 75% and 25%, using createDataPartition in Caret.</w:t>
       </w:r>
     </w:p>
     <w:p>
@@ -2250,6 +2035,105 @@
         <w:rPr>
           <w:rStyle w:val="CommentTok"/>
         </w:rPr>
+        <w:t xml:space="preserve"># Randomizing the dataset before spliting</w:t>
+      </w:r>
+      <w:r>
+        <w:br w:type="textWrapping"/>
+      </w:r>
+      <w:r>
+        <w:rPr>
+          <w:rStyle w:val="KeywordTok"/>
+        </w:rPr>
+        <w:t xml:space="preserve">set.seed</w:t>
+      </w:r>
+      <w:r>
+        <w:rPr>
+          <w:rStyle w:val="NormalTok"/>
+        </w:rPr>
+        <w:t xml:space="preserve">(</w:t>
+      </w:r>
+      <w:r>
+        <w:rPr>
+          <w:rStyle w:val="DecValTok"/>
+        </w:rPr>
+        <w:t xml:space="preserve">123</w:t>
+      </w:r>
+      <w:r>
+        <w:rPr>
+          <w:rStyle w:val="NormalTok"/>
+        </w:rPr>
+        <w:t xml:space="preserve">)</w:t>
+      </w:r>
+      <w:r>
+        <w:br w:type="textWrapping"/>
+      </w:r>
+      <w:r>
+        <w:rPr>
+          <w:rStyle w:val="NormalTok"/>
+        </w:rPr>
+        <w:t xml:space="preserve">rows &lt;-</w:t>
+      </w:r>
+      <w:r>
+        <w:rPr>
+          <w:rStyle w:val="StringTok"/>
+        </w:rPr>
+        <w:t xml:space="preserve"> </w:t>
+      </w:r>
+      <w:r>
+        <w:rPr>
+          <w:rStyle w:val="KeywordTok"/>
+        </w:rPr>
+        <w:t xml:space="preserve">sample</w:t>
+      </w:r>
+      <w:r>
+        <w:rPr>
+          <w:rStyle w:val="NormalTok"/>
+        </w:rPr>
+        <w:t xml:space="preserve">(</w:t>
+      </w:r>
+      <w:r>
+        <w:rPr>
+          <w:rStyle w:val="KeywordTok"/>
+        </w:rPr>
+        <w:t xml:space="preserve">nrow</w:t>
+      </w:r>
+      <w:r>
+        <w:rPr>
+          <w:rStyle w:val="NormalTok"/>
+        </w:rPr>
+        <w:t xml:space="preserve">(stabilityFullDataset_processed))</w:t>
+      </w:r>
+      <w:r>
+        <w:br w:type="textWrapping"/>
+      </w:r>
+      <w:r>
+        <w:rPr>
+          <w:rStyle w:val="NormalTok"/>
+        </w:rPr>
+        <w:t xml:space="preserve">stabilityFullDataset_processed &lt;-</w:t>
+      </w:r>
+      <w:r>
+        <w:rPr>
+          <w:rStyle w:val="StringTok"/>
+        </w:rPr>
+        <w:t xml:space="preserve"> </w:t>
+      </w:r>
+      <w:r>
+        <w:rPr>
+          <w:rStyle w:val="NormalTok"/>
+        </w:rPr>
+        <w:t xml:space="preserve">stabilityFullDataset_processed[rows,]</w:t>
+      </w:r>
+      <w:r>
+        <w:br w:type="textWrapping"/>
+      </w:r>
+      <w:r>
+        <w:br w:type="textWrapping"/>
+      </w:r>
+      <w:r>
+        <w:rPr>
+          <w:rStyle w:val="CommentTok"/>
+        </w:rPr>
         <w:t xml:space="preserve">#Spliting dataset into trainSet and testSet</w:t>
       </w:r>
       <w:r>
@@ -2444,214 +2328,205 @@
         <w:rPr>
           <w:rStyle w:val="VerbatimChar"/>
         </w:rPr>
-        <w:t xml:space="preserve">## 'data.frame':    2853 obs. of  46 variables:</w:t>
-      </w:r>
-      <w:r>
-        <w:br w:type="textWrapping"/>
-      </w:r>
-      <w:r>
-        <w:rPr>
-          <w:rStyle w:val="VerbatimChar"/>
-        </w:rPr>
-        <w:t xml:space="preserve">##  $ date                             : num  -1.95 -1.616 -1.283 -0.782 -0.448 ...</w:t>
-      </w:r>
-      <w:r>
-        <w:br w:type="textWrapping"/>
-      </w:r>
-      <w:r>
-        <w:rPr>
-          <w:rStyle w:val="VerbatimChar"/>
-        </w:rPr>
-        <w:t xml:space="preserve">##  $ stability                        : num  1.016 0.982 0.982 1.158 1.37 ...</w:t>
-      </w:r>
-      <w:r>
-        <w:br w:type="textWrapping"/>
-      </w:r>
-      <w:r>
-        <w:rPr>
-          <w:rStyle w:val="VerbatimChar"/>
-        </w:rPr>
-        <w:t xml:space="preserve">##  $ corruptionControl                : num  1.48 1.53 1.59 0.13 1.22 ...</w:t>
-      </w:r>
-      <w:r>
-        <w:br w:type="textWrapping"/>
-      </w:r>
-      <w:r>
-        <w:rPr>
-          <w:rStyle w:val="VerbatimChar"/>
-        </w:rPr>
-        <w:t xml:space="preserve">##  $ governmentEffectiveness          : num  1.6761 1.8772 1.9387 -0.0402 1.2111 ...</w:t>
-      </w:r>
-      <w:r>
-        <w:br w:type="textWrapping"/>
-      </w:r>
-      <w:r>
-        <w:rPr>
-          <w:rStyle w:val="VerbatimChar"/>
-        </w:rPr>
-        <w:t xml:space="preserve">##  $ regulatoryQuality                : num  1.722 1.716 1.787 0.199 0.815 ...</w:t>
-      </w:r>
-      <w:r>
-        <w:br w:type="textWrapping"/>
-      </w:r>
-      <w:r>
-        <w:rPr>
-          <w:rStyle w:val="VerbatimChar"/>
-        </w:rPr>
-        <w:t xml:space="preserve">##  $ ruleOfLaw                        : num  0.797 0.896 0.85 0.85 0.845 ...</w:t>
-      </w:r>
-      <w:r>
-        <w:br w:type="textWrapping"/>
-      </w:r>
-      <w:r>
-        <w:rPr>
-          <w:rStyle w:val="VerbatimChar"/>
-        </w:rPr>
-        <w:t xml:space="preserve">##  $ voiceAndAccountability           : num  0.223 1.005 0.944 1.115 1.153 ...</w:t>
-      </w:r>
-      <w:r>
-        <w:br w:type="textWrapping"/>
-      </w:r>
-      <w:r>
-        <w:rPr>
-          <w:rStyle w:val="VerbatimChar"/>
-        </w:rPr>
-        <w:t xml:space="preserve">##  $ population                       : num  -0.257 -0.257 -0.257 -0.257 -0.257 ...</w:t>
-      </w:r>
-      <w:r>
-        <w:br w:type="textWrapping"/>
-      </w:r>
-      <w:r>
-        <w:rPr>
-          <w:rStyle w:val="VerbatimChar"/>
-        </w:rPr>
-        <w:t xml:space="preserve">##  $ GNIperCapita                     : num  -0.512 -0.512 0.367 -0.495 -0.478 ...</w:t>
-      </w:r>
-      <w:r>
-        <w:br w:type="textWrapping"/>
-      </w:r>
-      <w:r>
-        <w:rPr>
-          <w:rStyle w:val="VerbatimChar"/>
-        </w:rPr>
-        <w:t xml:space="preserve">##  $ GDPannualGrowthRate              : num  -0.474 -0.333 0.65 -0.336 -0.469 ...</w:t>
-      </w:r>
-      <w:r>
-        <w:br w:type="textWrapping"/>
-      </w:r>
-      <w:r>
-        <w:rPr>
-          <w:rStyle w:val="VerbatimChar"/>
-        </w:rPr>
-        <w:t xml:space="preserve">##  $ HDI                              : num  -0.0473 -0.0153 0.4972 -0.0345 0.1064 ...</w:t>
-      </w:r>
-      <w:r>
-        <w:br w:type="textWrapping"/>
-      </w:r>
-      <w:r>
-        <w:rPr>
-          <w:rStyle w:val="VerbatimChar"/>
-        </w:rPr>
-        <w:t xml:space="preserve">##  $ GINI                             : num  1.8142 0.179 -0.5445 -0.0235 0.4829 ...</w:t>
-      </w:r>
-      <w:r>
-        <w:br w:type="textWrapping"/>
-      </w:r>
-      <w:r>
-        <w:rPr>
-          <w:rStyle w:val="VerbatimChar"/>
-        </w:rPr>
-        <w:t xml:space="preserve">##  $ povertyHeadCount                 : num  0.0421 0.0702 -0.4187 -0.149 -0.576 ...</w:t>
-      </w:r>
-      <w:r>
-        <w:br w:type="textWrapping"/>
-      </w:r>
-      <w:r>
-        <w:rPr>
-          <w:rStyle w:val="VerbatimChar"/>
-        </w:rPr>
-        <w:t xml:space="preserve">##  $ status.Not.Free                  : num  0 0 0 0 0 0 0 0 0 0 ...</w:t>
-      </w:r>
-      <w:r>
-        <w:br w:type="textWrapping"/>
-      </w:r>
-      <w:r>
-        <w:rPr>
-          <w:rStyle w:val="VerbatimChar"/>
-        </w:rPr>
-        <w:t xml:space="preserve">##  $ status.Partly.Free               : num  0 0 0 0 0 0 0 0 0 0 ...</w:t>
-      </w:r>
-      <w:r>
-        <w:br w:type="textWrapping"/>
-      </w:r>
-      <w:r>
-        <w:rPr>
-          <w:rStyle w:val="VerbatimChar"/>
-        </w:rPr>
-        <w:t xml:space="preserve">##  $ inverse_pr                       : num  1.02 1.02 1.02 1.02 1.02 ...</w:t>
-      </w:r>
-      <w:r>
-        <w:br w:type="textWrapping"/>
-      </w:r>
-      <w:r>
-        <w:rPr>
-          <w:rStyle w:val="VerbatimChar"/>
-        </w:rPr>
-        <w:t xml:space="preserve">##  $ inverse_cl                       : num  1.16 1.16 1.16 1.16 1.16 ...</w:t>
-      </w:r>
-      <w:r>
-        <w:br w:type="textWrapping"/>
-      </w:r>
-      <w:r>
-        <w:rPr>
-          <w:rStyle w:val="VerbatimChar"/>
-        </w:rPr>
-        <w:t xml:space="preserve">##  $ inverse_mean                     : num  1.103 0.849 0.849 1.103 1.103 ...</w:t>
-      </w:r>
-      <w:r>
-        <w:br w:type="textWrapping"/>
-      </w:r>
-      <w:r>
-        <w:rPr>
-          <w:rStyle w:val="VerbatimChar"/>
-        </w:rPr>
-        <w:t xml:space="preserve">##  $ politicalChangeFH.democratization: num  0 0 0 1 0 0 0 0 0 0 ...</w:t>
-      </w:r>
-      <w:r>
-        <w:br w:type="textWrapping"/>
-      </w:r>
-      <w:r>
-        <w:rPr>
-          <w:rStyle w:val="VerbatimChar"/>
-        </w:rPr>
-        <w:t xml:space="preserve">##  $ politicalChangeFH.no.change      : num  1 0 1 0 1 1 1 1 1 1 ...</w:t>
-      </w:r>
-      <w:r>
-        <w:br w:type="textWrapping"/>
-      </w:r>
-      <w:r>
-        <w:rPr>
-          <w:rStyle w:val="VerbatimChar"/>
-        </w:rPr>
-        <w:t xml:space="preserve">##  $ conflictHistory.1                : num  0 0 0 0 0 0 0 0 0 0 ...</w:t>
-      </w:r>
-      <w:r>
-        <w:br w:type="textWrapping"/>
-      </w:r>
-      <w:r>
-        <w:rPr>
-          <w:rStyle w:val="VerbatimChar"/>
-        </w:rPr>
-        <w:t xml:space="preserve">##  $ region.Americas                  : num  1 1 1 1 1 1 1 1 1 1 ...</w:t>
-      </w:r>
-      <w:r>
-        <w:br w:type="textWrapping"/>
-      </w:r>
-      <w:r>
-        <w:rPr>
-          <w:rStyle w:val="VerbatimChar"/>
-        </w:rPr>
-        <w:t xml:space="preserve">##  $ region.Asia                      : num  0 0 0 0 0 0 0 0 0 0 ...</w:t>
+        <w:t xml:space="preserve">## 'data.frame':    2838 obs. of  24 variables:</w:t>
+      </w:r>
+      <w:r>
+        <w:br w:type="textWrapping"/>
+      </w:r>
+      <w:r>
+        <w:rPr>
+          <w:rStyle w:val="VerbatimChar"/>
+        </w:rPr>
+        <w:t xml:space="preserve">##  $ stability                        : num  -1.442 1.067 1.237 0.873 0.923 ...</w:t>
+      </w:r>
+      <w:r>
+        <w:br w:type="textWrapping"/>
+      </w:r>
+      <w:r>
+        <w:rPr>
+          <w:rStyle w:val="VerbatimChar"/>
+        </w:rPr>
+        <w:t xml:space="preserve">##  $ corruptionControl                : num  -1.217 -0.207 1.66 1.88 2.04 ...</w:t>
+      </w:r>
+      <w:r>
+        <w:br w:type="textWrapping"/>
+      </w:r>
+      <w:r>
+        <w:rPr>
+          <w:rStyle w:val="VerbatimChar"/>
+        </w:rPr>
+        <w:t xml:space="preserve">##  $ governmentEffectiveness          : num  -0.976 0.348 1.385 1.741 2.043 ...</w:t>
+      </w:r>
+      <w:r>
+        <w:br w:type="textWrapping"/>
+      </w:r>
+      <w:r>
+        <w:rPr>
+          <w:rStyle w:val="VerbatimChar"/>
+        </w:rPr>
+        <w:t xml:space="preserve">##  $ regulatoryQuality                : num  -0.777 0.758 0.603 1.553 2.169 ...</w:t>
+      </w:r>
+      <w:r>
+        <w:br w:type="textWrapping"/>
+      </w:r>
+      <w:r>
+        <w:rPr>
+          <w:rStyle w:val="VerbatimChar"/>
+        </w:rPr>
+        <w:t xml:space="preserve">##  $ ruleOfLaw                        : num  -1.099 -0.147 1.071 1.867 1.263 ...</w:t>
+      </w:r>
+      <w:r>
+        <w:br w:type="textWrapping"/>
+      </w:r>
+      <w:r>
+        <w:rPr>
+          <w:rStyle w:val="VerbatimChar"/>
+        </w:rPr>
+        <w:t xml:space="preserve">##  $ voiceAndAccountability           : num  -0.482 -0.841 1.117 1.446 0.113 ...</w:t>
+      </w:r>
+      <w:r>
+        <w:br w:type="textWrapping"/>
+      </w:r>
+      <w:r>
+        <w:rPr>
+          <w:rStyle w:val="VerbatimChar"/>
+        </w:rPr>
+        <w:t xml:space="preserve">##  $ population                       : num  0.684 -0.256 -0.256 -0.105 -0.228 ...</w:t>
+      </w:r>
+      <w:r>
+        <w:br w:type="textWrapping"/>
+      </w:r>
+      <w:r>
+        <w:rPr>
+          <w:rStyle w:val="VerbatimChar"/>
+        </w:rPr>
+        <w:t xml:space="preserve">##  $ GNIperCapita                     : num  -0.614 -0.583 0.275 1.936 1.049 ...</w:t>
+      </w:r>
+      <w:r>
+        <w:br w:type="textWrapping"/>
+      </w:r>
+      <w:r>
+        <w:rPr>
+          <w:rStyle w:val="VerbatimChar"/>
+        </w:rPr>
+        <w:t xml:space="preserve">##  $ GDPannualGrowthRate              : num  0.192 0.586 -0.569 -0.162 -1.072 ...</w:t>
+      </w:r>
+      <w:r>
+        <w:br w:type="textWrapping"/>
+      </w:r>
+      <w:r>
+        <w:rPr>
+          <w:rStyle w:val="VerbatimChar"/>
+        </w:rPr>
+        <w:t xml:space="preserve">##  $ HDI                              : num  -0.0561 -0.4016 0.6991 1.4479 0.7695 ...</w:t>
+      </w:r>
+      <w:r>
+        <w:br w:type="textWrapping"/>
+      </w:r>
+      <w:r>
+        <w:rPr>
+          <w:rStyle w:val="VerbatimChar"/>
+        </w:rPr>
+        <w:t xml:space="preserve">##  $ GINI                             : num  -0.7162 0.0349 0.3383 -1.0918 0.1794 ...</w:t>
+      </w:r>
+      <w:r>
+        <w:br w:type="textWrapping"/>
+      </w:r>
+      <w:r>
+        <w:rPr>
+          <w:rStyle w:val="VerbatimChar"/>
+        </w:rPr>
+        <w:t xml:space="preserve">##  $ povertyHeadCount                 : num  0.336 -0.191 -0.702 -0.696 -0.494 ...</w:t>
+      </w:r>
+      <w:r>
+        <w:br w:type="textWrapping"/>
+      </w:r>
+      <w:r>
+        <w:rPr>
+          <w:rStyle w:val="VerbatimChar"/>
+        </w:rPr>
+        <w:t xml:space="preserve">##  $ status.Not.Free                  : num  0 1 0 0 0 1 0 0 0 0 ...</w:t>
+      </w:r>
+      <w:r>
+        <w:br w:type="textWrapping"/>
+      </w:r>
+      <w:r>
+        <w:rPr>
+          <w:rStyle w:val="VerbatimChar"/>
+        </w:rPr>
+        <w:t xml:space="preserve">##  $ status.Partly.Free               : num  1 0 0 0 1 0 1 1 0 0 ...</w:t>
+      </w:r>
+      <w:r>
+        <w:br w:type="textWrapping"/>
+      </w:r>
+      <w:r>
+        <w:rPr>
+          <w:rStyle w:val="VerbatimChar"/>
+        </w:rPr>
+        <w:t xml:space="preserve">##  $ inverse_pr                       : num  -0.368 -1.297 1.026 1.026 -0.833 ...</w:t>
+      </w:r>
+      <w:r>
+        <w:br w:type="textWrapping"/>
+      </w:r>
+      <w:r>
+        <w:rPr>
+          <w:rStyle w:val="VerbatimChar"/>
+        </w:rPr>
+        <w:t xml:space="preserve">##  $ inverse_cl                       : num  -0.457 -0.998 1.166 1.166 -0.998 ...</w:t>
+      </w:r>
+      <w:r>
+        <w:br w:type="textWrapping"/>
+      </w:r>
+      <w:r>
+        <w:rPr>
+          <w:rStyle w:val="VerbatimChar"/>
+        </w:rPr>
+        <w:t xml:space="preserve">##  $ inverse_mean                     : num  -0.414 -1.176 1.109 1.109 -0.922 ...</w:t>
+      </w:r>
+      <w:r>
+        <w:br w:type="textWrapping"/>
+      </w:r>
+      <w:r>
+        <w:rPr>
+          <w:rStyle w:val="VerbatimChar"/>
+        </w:rPr>
+        <w:t xml:space="preserve">##  $ politicalChangeFH.democratization: num  1 0 0 0 0 0 0 0 0 0 ...</w:t>
+      </w:r>
+      <w:r>
+        <w:br w:type="textWrapping"/>
+      </w:r>
+      <w:r>
+        <w:rPr>
+          <w:rStyle w:val="VerbatimChar"/>
+        </w:rPr>
+        <w:t xml:space="preserve">##  $ politicalChangeFH.no.change      : num  0 1 1 1 0 1 1 1 1 1 ...</w:t>
+      </w:r>
+      <w:r>
+        <w:br w:type="textWrapping"/>
+      </w:r>
+      <w:r>
+        <w:rPr>
+          <w:rStyle w:val="VerbatimChar"/>
+        </w:rPr>
+        <w:t xml:space="preserve">##  $ conflictHistory.1                : num  1 0 0 0 0 1 0 1 1 0 ...</w:t>
+      </w:r>
+      <w:r>
+        <w:br w:type="textWrapping"/>
+      </w:r>
+      <w:r>
+        <w:rPr>
+          <w:rStyle w:val="VerbatimChar"/>
+        </w:rPr>
+        <w:t xml:space="preserve">##  $ region.Americas                  : num  0 0 1 0 0 0 0 0 0 0 ...</w:t>
+      </w:r>
+      <w:r>
+        <w:br w:type="textWrapping"/>
+      </w:r>
+      <w:r>
+        <w:rPr>
+          <w:rStyle w:val="VerbatimChar"/>
+        </w:rPr>
+        <w:t xml:space="preserve">##  $ region.Asia                      : num  0 1 0 0 1 1 0 1 0 0 ...</w:t>
       </w:r>
       <w:r>
         <w:br w:type="textWrapping"/>
@@ -2669,196 +2544,7 @@
         <w:rPr>
           <w:rStyle w:val="VerbatimChar"/>
         </w:rPr>
-        <w:t xml:space="preserve">##  $ region.Oceania                   : num  0 0 0 0 0 0 0 0 0 0 ...</w:t>
-      </w:r>
-      <w:r>
-        <w:br w:type="textWrapping"/>
-      </w:r>
-      <w:r>
-        <w:rPr>
-          <w:rStyle w:val="VerbatimChar"/>
-        </w:rPr>
-        <w:t xml:space="preserve">##  $ subregion.Caribbean              : num  1 1 1 1 1 1 1 1 1 1 ...</w:t>
-      </w:r>
-      <w:r>
-        <w:br w:type="textWrapping"/>
-      </w:r>
-      <w:r>
-        <w:rPr>
-          <w:rStyle w:val="VerbatimChar"/>
-        </w:rPr>
-        <w:t xml:space="preserve">##  $ subregion.Central.America        : num  0 0 0 0 0 0 0 0 0 0 ...</w:t>
-      </w:r>
-      <w:r>
-        <w:br w:type="textWrapping"/>
-      </w:r>
-      <w:r>
-        <w:rPr>
-          <w:rStyle w:val="VerbatimChar"/>
-        </w:rPr>
-        <w:t xml:space="preserve">##  $ subregion.Central.Asia           : num  0 0 0 0 0 0 0 0 0 0 ...</w:t>
-      </w:r>
-      <w:r>
-        <w:br w:type="textWrapping"/>
-      </w:r>
-      <w:r>
-        <w:rPr>
-          <w:rStyle w:val="VerbatimChar"/>
-        </w:rPr>
-        <w:t xml:space="preserve">##  $ subregion.Eastern.Africa         : num  0 0 0 0 0 0 0 0 0 0 ...</w:t>
-      </w:r>
-      <w:r>
-        <w:br w:type="textWrapping"/>
-      </w:r>
-      <w:r>
-        <w:rPr>
-          <w:rStyle w:val="VerbatimChar"/>
-        </w:rPr>
-        <w:t xml:space="preserve">##  $ subregion.Eastern.Asia           : num  0 0 0 0 0 0 0 0 0 0 ...</w:t>
-      </w:r>
-      <w:r>
-        <w:br w:type="textWrapping"/>
-      </w:r>
-      <w:r>
-        <w:rPr>
-          <w:rStyle w:val="VerbatimChar"/>
-        </w:rPr>
-        <w:t xml:space="preserve">##  $ subregion.Eastern.Europe         : num  0 0 0 0 0 0 0 0 0 0 ...</w:t>
-      </w:r>
-      <w:r>
-        <w:br w:type="textWrapping"/>
-      </w:r>
-      <w:r>
-        <w:rPr>
-          <w:rStyle w:val="VerbatimChar"/>
-        </w:rPr>
-        <w:t xml:space="preserve">##  $ subregion.Melanesia              : num  0 0 0 0 0 0 0 0 0 0 ...</w:t>
-      </w:r>
-      <w:r>
-        <w:br w:type="textWrapping"/>
-      </w:r>
-      <w:r>
-        <w:rPr>
-          <w:rStyle w:val="VerbatimChar"/>
-        </w:rPr>
-        <w:t xml:space="preserve">##  $ subregion.Micronesia             : num  0 0 0 0 0 0 0 0 0 0 ...</w:t>
-      </w:r>
-      <w:r>
-        <w:br w:type="textWrapping"/>
-      </w:r>
-      <w:r>
-        <w:rPr>
-          <w:rStyle w:val="VerbatimChar"/>
-        </w:rPr>
-        <w:t xml:space="preserve">##  $ subregion.Middle.Africa          : num  0 0 0 0 0 0 0 0 0 0 ...</w:t>
-      </w:r>
-      <w:r>
-        <w:br w:type="textWrapping"/>
-      </w:r>
-      <w:r>
-        <w:rPr>
-          <w:rStyle w:val="VerbatimChar"/>
-        </w:rPr>
-        <w:t xml:space="preserve">##  $ subregion.Northern.Africa        : num  0 0 0 0 0 0 0 0 0 0 ...</w:t>
-      </w:r>
-      <w:r>
-        <w:br w:type="textWrapping"/>
-      </w:r>
-      <w:r>
-        <w:rPr>
-          <w:rStyle w:val="VerbatimChar"/>
-        </w:rPr>
-        <w:t xml:space="preserve">##  $ subregion.Northern.America       : num  0 0 0 0 0 0 0 0 0 0 ...</w:t>
-      </w:r>
-      <w:r>
-        <w:br w:type="textWrapping"/>
-      </w:r>
-      <w:r>
-        <w:rPr>
-          <w:rStyle w:val="VerbatimChar"/>
-        </w:rPr>
-        <w:t xml:space="preserve">##  $ subregion.Northern.Europe        : num  0 0 0 0 0 0 0 0 0 0 ...</w:t>
-      </w:r>
-      <w:r>
-        <w:br w:type="textWrapping"/>
-      </w:r>
-      <w:r>
-        <w:rPr>
-          <w:rStyle w:val="VerbatimChar"/>
-        </w:rPr>
-        <w:t xml:space="preserve">##  $ subregion.Polynesia              : num  0 0 0 0 0 0 0 0 0 0 ...</w:t>
-      </w:r>
-      <w:r>
-        <w:br w:type="textWrapping"/>
-      </w:r>
-      <w:r>
-        <w:rPr>
-          <w:rStyle w:val="VerbatimChar"/>
-        </w:rPr>
-        <w:t xml:space="preserve">##  $ subregion.South.Eastern.Asia     : num  0 0 0 0 0 0 0 0 0 0 ...</w:t>
-      </w:r>
-      <w:r>
-        <w:br w:type="textWrapping"/>
-      </w:r>
-      <w:r>
-        <w:rPr>
-          <w:rStyle w:val="VerbatimChar"/>
-        </w:rPr>
-        <w:t xml:space="preserve">##  $ subregion.South.America          : num  0 0 0 0 0 0 0 0 0 0 ...</w:t>
-      </w:r>
-      <w:r>
-        <w:br w:type="textWrapping"/>
-      </w:r>
-      <w:r>
-        <w:rPr>
-          <w:rStyle w:val="VerbatimChar"/>
-        </w:rPr>
-        <w:t xml:space="preserve">##  $ subregion.Southern.Africa        : num  0 0 0 0 0 0 0 0 0 0 ...</w:t>
-      </w:r>
-      <w:r>
-        <w:br w:type="textWrapping"/>
-      </w:r>
-      <w:r>
-        <w:rPr>
-          <w:rStyle w:val="VerbatimChar"/>
-        </w:rPr>
-        <w:t xml:space="preserve">##  $ subregion.Southern.Asia          : num  0 0 0 0 0 0 0 0 0 0 ...</w:t>
-      </w:r>
-      <w:r>
-        <w:br w:type="textWrapping"/>
-      </w:r>
-      <w:r>
-        <w:rPr>
-          <w:rStyle w:val="VerbatimChar"/>
-        </w:rPr>
-        <w:t xml:space="preserve">##  $ subregion.Southern.Europe        : num  0 0 0 0 0 0 0 0 0 0 ...</w:t>
-      </w:r>
-      <w:r>
-        <w:br w:type="textWrapping"/>
-      </w:r>
-      <w:r>
-        <w:rPr>
-          <w:rStyle w:val="VerbatimChar"/>
-        </w:rPr>
-        <w:t xml:space="preserve">##  $ subregion.Western.Africa         : num  0 0 0 0 0 0 0 0 0 0 ...</w:t>
-      </w:r>
-      <w:r>
-        <w:br w:type="textWrapping"/>
-      </w:r>
-      <w:r>
-        <w:rPr>
-          <w:rStyle w:val="VerbatimChar"/>
-        </w:rPr>
-        <w:t xml:space="preserve">##  $ subregion.Western.Asia           : num  0 0 0 0 0 0 0 0 0 0 ...</w:t>
-      </w:r>
-      <w:r>
-        <w:br w:type="textWrapping"/>
-      </w:r>
-      <w:r>
-        <w:rPr>
-          <w:rStyle w:val="VerbatimChar"/>
-        </w:rPr>
-        <w:t xml:space="preserve">##  $ subregion.Western.Europe         : num  0 0 0 0 0 0 0 0 0 0 ...</w:t>
+        <w:t xml:space="preserve">##  $ region.Oceania                   : num  0 0 0 1 0 0 1 0 0 1 ...</w:t>
       </w:r>
     </w:p>
     <w:p>
@@ -3279,43 +2965,43 @@
         <w:rPr>
           <w:rStyle w:val="VerbatimChar"/>
         </w:rPr>
-        <w:t xml:space="preserve">##  Variables   RMSE Rsquared    MAE  RMSESD RsquaredSD   MAESD Selected</w:t>
-      </w:r>
-      <w:r>
-        <w:br w:type="textWrapping"/>
-      </w:r>
-      <w:r>
-        <w:rPr>
-          <w:rStyle w:val="VerbatimChar"/>
-        </w:rPr>
-        <w:t xml:space="preserve">##          4 0.4938   0.7852 0.3779 0.05132    0.03738 0.04111         </w:t>
-      </w:r>
-      <w:r>
-        <w:br w:type="textWrapping"/>
-      </w:r>
-      <w:r>
-        <w:rPr>
-          <w:rStyle w:val="VerbatimChar"/>
-        </w:rPr>
-        <w:t xml:space="preserve">##          8 0.3124   0.9068 0.2286 0.01670    0.01079 0.01168         </w:t>
-      </w:r>
-      <w:r>
-        <w:br w:type="textWrapping"/>
-      </w:r>
-      <w:r>
-        <w:rPr>
-          <w:rStyle w:val="VerbatimChar"/>
-        </w:rPr>
-        <w:t xml:space="preserve">##         16 0.2802   0.9248 0.2051 0.01751    0.01017 0.01336         </w:t>
-      </w:r>
-      <w:r>
-        <w:br w:type="textWrapping"/>
-      </w:r>
-      <w:r>
-        <w:rPr>
-          <w:rStyle w:val="VerbatimChar"/>
-        </w:rPr>
-        <w:t xml:space="preserve">##         45 0.2765   0.9268 0.2021 0.01536    0.00945 0.01199        *</w:t>
+        <w:t xml:space="preserve">##  Variables   RMSE Rsquared    MAE  RMSESD RsquaredSD    MAESD Selected</w:t>
+      </w:r>
+      <w:r>
+        <w:br w:type="textWrapping"/>
+      </w:r>
+      <w:r>
+        <w:rPr>
+          <w:rStyle w:val="VerbatimChar"/>
+        </w:rPr>
+        <w:t xml:space="preserve">##          4 0.4673   0.8017 0.3550 0.02333   0.024244 0.020685         </w:t>
+      </w:r>
+      <w:r>
+        <w:br w:type="textWrapping"/>
+      </w:r>
+      <w:r>
+        <w:rPr>
+          <w:rStyle w:val="VerbatimChar"/>
+        </w:rPr>
+        <w:t xml:space="preserve">##          8 0.2922   0.9187 0.2158 0.01685   0.010315 0.010779         </w:t>
+      </w:r>
+      <w:r>
+        <w:br w:type="textWrapping"/>
+      </w:r>
+      <w:r>
+        <w:rPr>
+          <w:rStyle w:val="VerbatimChar"/>
+        </w:rPr>
+        <w:t xml:space="preserve">##         16 0.2915   0.9191 0.2133 0.01306   0.008342 0.008442        *</w:t>
+      </w:r>
+      <w:r>
+        <w:br w:type="textWrapping"/>
+      </w:r>
+      <w:r>
+        <w:rPr>
+          <w:rStyle w:val="VerbatimChar"/>
+        </w:rPr>
+        <w:t xml:space="preserve">##         23 0.2952   0.9170 0.2163 0.01421   0.009460 0.008935         </w:t>
       </w:r>
       <w:r>
         <w:br w:type="textWrapping"/>
@@ -3333,16 +3019,16 @@
         <w:rPr>
           <w:rStyle w:val="VerbatimChar"/>
         </w:rPr>
-        <w:t xml:space="preserve">## The top 5 variables (out of 45):</w:t>
-      </w:r>
-      <w:r>
-        <w:br w:type="textWrapping"/>
-      </w:r>
-      <w:r>
-        <w:rPr>
-          <w:rStyle w:val="VerbatimChar"/>
-        </w:rPr>
-        <w:t xml:space="preserve">##    population, ruleOfLaw, conflictHistory.1, HDI, subregion.Western.Asia</w:t>
+        <w:t xml:space="preserve">## The top 5 variables (out of 16):</w:t>
+      </w:r>
+      <w:r>
+        <w:br w:type="textWrapping"/>
+      </w:r>
+      <w:r>
+        <w:rPr>
+          <w:rStyle w:val="VerbatimChar"/>
+        </w:rPr>
+        <w:t xml:space="preserve">##    population, conflictHistory.1, ruleOfLaw, HDI, GNIperCapita</w:t>
       </w:r>
     </w:p>
     <w:p>
@@ -3564,7 +3250,7 @@
         <w:rPr>
           <w:rStyle w:val="VerbatimChar"/>
         </w:rPr>
-        <w:t xml:space="preserve">##   only 20 most important variables shown (out of 41)</w:t>
+        <w:t xml:space="preserve">##   only 20 most important variables shown (out of 23)</w:t>
       </w:r>
       <w:r>
         <w:br w:type="textWrapping"/>
@@ -3582,187 +3268,187 @@
         <w:rPr>
           <w:rStyle w:val="VerbatimChar"/>
         </w:rPr>
-        <w:t xml:space="preserve">##                              Overall</w:t>
-      </w:r>
-      <w:r>
-        <w:br w:type="textWrapping"/>
-      </w:r>
-      <w:r>
-        <w:rPr>
-          <w:rStyle w:val="VerbatimChar"/>
-        </w:rPr>
-        <w:t xml:space="preserve">## ruleOfLaw                     100.00</w:t>
-      </w:r>
-      <w:r>
-        <w:br w:type="textWrapping"/>
-      </w:r>
-      <w:r>
-        <w:rPr>
-          <w:rStyle w:val="VerbatimChar"/>
-        </w:rPr>
-        <w:t xml:space="preserve">## conflictHistory.1              79.59</w:t>
-      </w:r>
-      <w:r>
-        <w:br w:type="textWrapping"/>
-      </w:r>
-      <w:r>
-        <w:rPr>
-          <w:rStyle w:val="VerbatimChar"/>
-        </w:rPr>
-        <w:t xml:space="preserve">## region.Asia                    66.71</w:t>
-      </w:r>
-      <w:r>
-        <w:br w:type="textWrapping"/>
-      </w:r>
-      <w:r>
-        <w:rPr>
-          <w:rStyle w:val="VerbatimChar"/>
-        </w:rPr>
-        <w:t xml:space="preserve">## subregion.South.Eastern.Asia   58.33</w:t>
-      </w:r>
-      <w:r>
-        <w:br w:type="textWrapping"/>
-      </w:r>
-      <w:r>
-        <w:rPr>
-          <w:rStyle w:val="VerbatimChar"/>
-        </w:rPr>
-        <w:t xml:space="preserve">## subregion.Northern.Africa      51.29</w:t>
-      </w:r>
-      <w:r>
-        <w:br w:type="textWrapping"/>
-      </w:r>
-      <w:r>
-        <w:rPr>
-          <w:rStyle w:val="VerbatimChar"/>
-        </w:rPr>
-        <w:t xml:space="preserve">## population                     50.32</w:t>
-      </w:r>
-      <w:r>
-        <w:br w:type="textWrapping"/>
-      </w:r>
-      <w:r>
-        <w:rPr>
-          <w:rStyle w:val="VerbatimChar"/>
-        </w:rPr>
-        <w:t xml:space="preserve">## subregion.Eastern.Asia         46.00</w:t>
-      </w:r>
-      <w:r>
-        <w:br w:type="textWrapping"/>
-      </w:r>
-      <w:r>
-        <w:rPr>
-          <w:rStyle w:val="VerbatimChar"/>
-        </w:rPr>
-        <w:t xml:space="preserve">## subregion.Central.Asia         42.79</w:t>
-      </w:r>
-      <w:r>
-        <w:br w:type="textWrapping"/>
-      </w:r>
-      <w:r>
-        <w:rPr>
-          <w:rStyle w:val="VerbatimChar"/>
-        </w:rPr>
-        <w:t xml:space="preserve">## subregion.Melanesia            29.66</w:t>
-      </w:r>
-      <w:r>
-        <w:br w:type="textWrapping"/>
-      </w:r>
-      <w:r>
-        <w:rPr>
-          <w:rStyle w:val="VerbatimChar"/>
-        </w:rPr>
-        <w:t xml:space="preserve">## regulatoryQuality              27.67</w:t>
-      </w:r>
-      <w:r>
-        <w:br w:type="textWrapping"/>
-      </w:r>
-      <w:r>
-        <w:rPr>
-          <w:rStyle w:val="VerbatimChar"/>
-        </w:rPr>
-        <w:t xml:space="preserve">## subregion.Micronesia           27.03</w:t>
-      </w:r>
-      <w:r>
-        <w:br w:type="textWrapping"/>
-      </w:r>
-      <w:r>
-        <w:rPr>
-          <w:rStyle w:val="VerbatimChar"/>
-        </w:rPr>
-        <w:t xml:space="preserve">## subregion.Eastern.Europe       25.72</w:t>
-      </w:r>
-      <w:r>
-        <w:br w:type="textWrapping"/>
-      </w:r>
-      <w:r>
-        <w:rPr>
-          <w:rStyle w:val="VerbatimChar"/>
-        </w:rPr>
-        <w:t xml:space="preserve">## region.Europe                  25.07</w:t>
-      </w:r>
-      <w:r>
-        <w:br w:type="textWrapping"/>
-      </w:r>
-      <w:r>
-        <w:rPr>
-          <w:rStyle w:val="VerbatimChar"/>
-        </w:rPr>
-        <w:t xml:space="preserve">## politicalChangeFH.no.change    24.15</w:t>
-      </w:r>
-      <w:r>
-        <w:br w:type="textWrapping"/>
-      </w:r>
-      <w:r>
-        <w:rPr>
-          <w:rStyle w:val="VerbatimChar"/>
-        </w:rPr>
-        <w:t xml:space="preserve">## GDPannualGrowthRate            22.44</w:t>
-      </w:r>
-      <w:r>
-        <w:br w:type="textWrapping"/>
-      </w:r>
-      <w:r>
-        <w:rPr>
-          <w:rStyle w:val="VerbatimChar"/>
-        </w:rPr>
-        <w:t xml:space="preserve">## region.Oceania                 22.28</w:t>
-      </w:r>
-      <w:r>
-        <w:br w:type="textWrapping"/>
-      </w:r>
-      <w:r>
-        <w:rPr>
-          <w:rStyle w:val="VerbatimChar"/>
-        </w:rPr>
-        <w:t xml:space="preserve">## subregion.Central.America      21.92</w:t>
-      </w:r>
-      <w:r>
-        <w:br w:type="textWrapping"/>
-      </w:r>
-      <w:r>
-        <w:rPr>
-          <w:rStyle w:val="VerbatimChar"/>
-        </w:rPr>
-        <w:t xml:space="preserve">## subregion.Eastern.Africa       21.27</w:t>
-      </w:r>
-      <w:r>
-        <w:br w:type="textWrapping"/>
-      </w:r>
-      <w:r>
-        <w:rPr>
-          <w:rStyle w:val="VerbatimChar"/>
-        </w:rPr>
-        <w:t xml:space="preserve">## subregion.Polynesia            19.44</w:t>
-      </w:r>
-      <w:r>
-        <w:br w:type="textWrapping"/>
-      </w:r>
-      <w:r>
-        <w:rPr>
-          <w:rStyle w:val="VerbatimChar"/>
-        </w:rPr>
-        <w:t xml:space="preserve">## governmentEffectiveness        19.32</w:t>
+        <w:t xml:space="preserve">##                                   Overall</w:t>
+      </w:r>
+      <w:r>
+        <w:br w:type="textWrapping"/>
+      </w:r>
+      <w:r>
+        <w:rPr>
+          <w:rStyle w:val="VerbatimChar"/>
+        </w:rPr>
+        <w:t xml:space="preserve">## conflictHistory.1                 100.000</w:t>
+      </w:r>
+      <w:r>
+        <w:br w:type="textWrapping"/>
+      </w:r>
+      <w:r>
+        <w:rPr>
+          <w:rStyle w:val="VerbatimChar"/>
+        </w:rPr>
+        <w:t xml:space="preserve">## ruleOfLaw                          88.064</w:t>
+      </w:r>
+      <w:r>
+        <w:br w:type="textWrapping"/>
+      </w:r>
+      <w:r>
+        <w:rPr>
+          <w:rStyle w:val="VerbatimChar"/>
+        </w:rPr>
+        <w:t xml:space="preserve">## population                         47.263</w:t>
+      </w:r>
+      <w:r>
+        <w:br w:type="textWrapping"/>
+      </w:r>
+      <w:r>
+        <w:rPr>
+          <w:rStyle w:val="VerbatimChar"/>
+        </w:rPr>
+        <w:t xml:space="preserve">## regulatoryQuality                  28.836</w:t>
+      </w:r>
+      <w:r>
+        <w:br w:type="textWrapping"/>
+      </w:r>
+      <w:r>
+        <w:rPr>
+          <w:rStyle w:val="VerbatimChar"/>
+        </w:rPr>
+        <w:t xml:space="preserve">## politicalChangeFH.no.change        23.978</w:t>
+      </w:r>
+      <w:r>
+        <w:br w:type="textWrapping"/>
+      </w:r>
+      <w:r>
+        <w:rPr>
+          <w:rStyle w:val="VerbatimChar"/>
+        </w:rPr>
+        <w:t xml:space="preserve">## GNIperCapita                       23.488</w:t>
+      </w:r>
+      <w:r>
+        <w:br w:type="textWrapping"/>
+      </w:r>
+      <w:r>
+        <w:rPr>
+          <w:rStyle w:val="VerbatimChar"/>
+        </w:rPr>
+        <w:t xml:space="preserve">## region.Oceania                     23.294</w:t>
+      </w:r>
+      <w:r>
+        <w:br w:type="textWrapping"/>
+      </w:r>
+      <w:r>
+        <w:rPr>
+          <w:rStyle w:val="VerbatimChar"/>
+        </w:rPr>
+        <w:t xml:space="preserve">## region.Americas                    22.862</w:t>
+      </w:r>
+      <w:r>
+        <w:br w:type="textWrapping"/>
+      </w:r>
+      <w:r>
+        <w:rPr>
+          <w:rStyle w:val="VerbatimChar"/>
+        </w:rPr>
+        <w:t xml:space="preserve">## GDPannualGrowthRate                21.902</w:t>
+      </w:r>
+      <w:r>
+        <w:br w:type="textWrapping"/>
+      </w:r>
+      <w:r>
+        <w:rPr>
+          <w:rStyle w:val="VerbatimChar"/>
+        </w:rPr>
+        <w:t xml:space="preserve">## governmentEffectiveness            20.733</w:t>
+      </w:r>
+      <w:r>
+        <w:br w:type="textWrapping"/>
+      </w:r>
+      <w:r>
+        <w:rPr>
+          <w:rStyle w:val="VerbatimChar"/>
+        </w:rPr>
+        <w:t xml:space="preserve">## region.Asia                        19.970</w:t>
+      </w:r>
+      <w:r>
+        <w:br w:type="textWrapping"/>
+      </w:r>
+      <w:r>
+        <w:rPr>
+          <w:rStyle w:val="VerbatimChar"/>
+        </w:rPr>
+        <w:t xml:space="preserve">## politicalChangeFH.democratization  13.584</w:t>
+      </w:r>
+      <w:r>
+        <w:br w:type="textWrapping"/>
+      </w:r>
+      <w:r>
+        <w:rPr>
+          <w:rStyle w:val="VerbatimChar"/>
+        </w:rPr>
+        <w:t xml:space="preserve">## GINI                               11.982</w:t>
+      </w:r>
+      <w:r>
+        <w:br w:type="textWrapping"/>
+      </w:r>
+      <w:r>
+        <w:rPr>
+          <w:rStyle w:val="VerbatimChar"/>
+        </w:rPr>
+        <w:t xml:space="preserve">## region.Europe                       8.973</w:t>
+      </w:r>
+      <w:r>
+        <w:br w:type="textWrapping"/>
+      </w:r>
+      <w:r>
+        <w:rPr>
+          <w:rStyle w:val="VerbatimChar"/>
+        </w:rPr>
+        <w:t xml:space="preserve">## status.Partly.Free                  8.041</w:t>
+      </w:r>
+      <w:r>
+        <w:br w:type="textWrapping"/>
+      </w:r>
+      <w:r>
+        <w:rPr>
+          <w:rStyle w:val="VerbatimChar"/>
+        </w:rPr>
+        <w:t xml:space="preserve">## povertyHeadCount                    5.958</w:t>
+      </w:r>
+      <w:r>
+        <w:br w:type="textWrapping"/>
+      </w:r>
+      <w:r>
+        <w:rPr>
+          <w:rStyle w:val="VerbatimChar"/>
+        </w:rPr>
+        <w:t xml:space="preserve">## inverse_pr                          5.412</w:t>
+      </w:r>
+      <w:r>
+        <w:br w:type="textWrapping"/>
+      </w:r>
+      <w:r>
+        <w:rPr>
+          <w:rStyle w:val="VerbatimChar"/>
+        </w:rPr>
+        <w:t xml:space="preserve">## status.Not.Free                     4.953</w:t>
+      </w:r>
+      <w:r>
+        <w:br w:type="textWrapping"/>
+      </w:r>
+      <w:r>
+        <w:rPr>
+          <w:rStyle w:val="VerbatimChar"/>
+        </w:rPr>
+        <w:t xml:space="preserve">## HDI                                 4.789</w:t>
+      </w:r>
+      <w:r>
+        <w:br w:type="textWrapping"/>
+      </w:r>
+      <w:r>
+        <w:rPr>
+          <w:rStyle w:val="VerbatimChar"/>
+        </w:rPr>
+        <w:t xml:space="preserve">## inverse_mean                        2.739</w:t>
       </w:r>
     </w:p>
     <w:p>
@@ -3824,7 +3510,7 @@
         <w:rPr>
           <w:rStyle w:val="StringTok"/>
         </w:rPr>
-        <w:t xml:space="preserve">"Variable Importance Using GBM"</w:t>
+        <w:t xml:space="preserve">"Variable Importance Using GLM"</w:t>
       </w:r>
       <w:r>
         <w:rPr>
@@ -4017,7 +3703,7 @@
         <w:rPr>
           <w:rStyle w:val="VerbatimChar"/>
         </w:rPr>
-        <w:t xml:space="preserve">## -2.10219 -0.73293 -0.09013 -0.01573  0.81387  1.90561</w:t>
+        <w:t xml:space="preserve">## -1.89951 -0.70039 -0.10612  0.01179  0.75937  1.88204</w:t>
       </w:r>
     </w:p>
     <w:p>
@@ -4057,16 +3743,16 @@
         <w:rPr>
           <w:rStyle w:val="VerbatimChar"/>
         </w:rPr>
-        <w:t xml:space="preserve">## 2853 samples</w:t>
-      </w:r>
-      <w:r>
-        <w:br w:type="textWrapping"/>
-      </w:r>
-      <w:r>
-        <w:rPr>
-          <w:rStyle w:val="VerbatimChar"/>
-        </w:rPr>
-        <w:t xml:space="preserve">##   45 predictor</w:t>
+        <w:t xml:space="preserve">## 2838 samples</w:t>
+      </w:r>
+      <w:r>
+        <w:br w:type="textWrapping"/>
+      </w:r>
+      <w:r>
+        <w:rPr>
+          <w:rStyle w:val="VerbatimChar"/>
+        </w:rPr>
+        <w:t xml:space="preserve">##   23 predictor</w:t>
       </w:r>
       <w:r>
         <w:br w:type="textWrapping"/>
@@ -4102,7 +3788,7 @@
         <w:rPr>
           <w:rStyle w:val="VerbatimChar"/>
         </w:rPr>
-        <w:t xml:space="preserve">## Summary of sample sizes: 2853, 2853, 2853, 2853, 2853, 2853, ... </w:t>
+        <w:t xml:space="preserve">## Summary of sample sizes: 2838, 2838, 2838, 2838, 2838, 2838, ... </w:t>
       </w:r>
       <w:r>
         <w:br w:type="textWrapping"/>
@@ -4138,7 +3824,7 @@
         <w:rPr>
           <w:rStyle w:val="VerbatimChar"/>
         </w:rPr>
-        <w:t xml:space="preserve">##   0.5101674  0.7436278  0.3945856</w:t>
+        <w:t xml:space="preserve">##   0.5388817  0.7146584  0.4161206</w:t>
       </w:r>
     </w:p>
     <w:p>
@@ -4223,7 +3909,7 @@
         <w:rPr>
           <w:rStyle w:val="VerbatimChar"/>
         </w:rPr>
-        <w:t xml:space="preserve">## 0.4941748 0.7474720 0.3849288</w:t>
+        <w:t xml:space="preserve">## 0.5167297 0.7211697 0.3970843</w:t>
       </w:r>
     </w:p>
     <w:p>
@@ -4234,181 +3920,6 @@
       <w:bookmarkEnd w:id="32"/>
       <w:r>
         <w:t xml:space="preserve">Conclusion</w:t>
-      </w:r>
-    </w:p>
-    <w:p>
-      <w:pPr>
-        <w:pStyle w:val="FirstParagraph"/>
-      </w:pPr>
-      <w:r>
-        <w:t xml:space="preserve">The top 5 variables (out of 45):</w:t>
-      </w:r>
-      <w:r>
-        <w:t xml:space="preserve"> </w:t>
-      </w:r>
-      <w:r>
-        <w:t xml:space="preserve">population, ruleOfLaw, conflictHistory.1, HDI, GNIperCapita</w:t>
-      </w:r>
-    </w:p>
-    <w:p>
-      <w:pPr>
-        <w:pStyle w:val="Compact"/>
-        <w:numPr>
-          <w:numId w:val="1002"/>
-          <w:ilvl w:val="0"/>
-        </w:numPr>
-      </w:pPr>
-      <w:r>
-        <w:t xml:space="preserve">Prediction of stability of the test set</w:t>
-      </w:r>
-    </w:p>
-    <w:p>
-      <w:pPr>
-        <w:pStyle w:val="FirstParagraph"/>
-      </w:pPr>
-      <w:r>
-        <w:t xml:space="preserve">glm variable importance</w:t>
-      </w:r>
-    </w:p>
-    <w:p>
-      <w:pPr>
-        <w:pStyle w:val="BodyText"/>
-      </w:pPr>
-      <w:r>
-        <w:t xml:space="preserve">only 20 most important variables shown (out of 41)</w:t>
-      </w:r>
-    </w:p>
-    <w:p>
-      <w:pPr>
-        <w:pStyle w:val="SourceCode"/>
-      </w:pPr>
-      <w:r>
-        <w:rPr>
-          <w:rStyle w:val="VerbatimChar"/>
-        </w:rPr>
-        <w:t xml:space="preserve">                         Overall</w:t>
-      </w:r>
-    </w:p>
-    <w:p>
-      <w:pPr>
-        <w:pStyle w:val="FirstParagraph"/>
-      </w:pPr>
-      <w:r>
-        <w:t xml:space="preserve">ruleOfLaw 100.00</w:t>
-      </w:r>
-      <w:r>
-        <w:t xml:space="preserve"> </w:t>
-      </w:r>
-      <w:r>
-        <w:t xml:space="preserve">conflictHistory.1 69.71</w:t>
-      </w:r>
-      <w:r>
-        <w:t xml:space="preserve"> </w:t>
-      </w:r>
-      <w:r>
-        <w:t xml:space="preserve">region.Asia 57.90</w:t>
-      </w:r>
-      <w:r>
-        <w:t xml:space="preserve"> </w:t>
-      </w:r>
-      <w:r>
-        <w:t xml:space="preserve">subregion.South.Eastern.Asia 53.23</w:t>
-      </w:r>
-      <w:r>
-        <w:t xml:space="preserve"> </w:t>
-      </w:r>
-      <w:r>
-        <w:t xml:space="preserve">subregion.Northern.Africa 46.84</w:t>
-      </w:r>
-      <w:r>
-        <w:t xml:space="preserve"> </w:t>
-      </w:r>
-      <w:r>
-        <w:t xml:space="preserve">subregion.Central.Asia 45.97</w:t>
-      </w:r>
-      <w:r>
-        <w:t xml:space="preserve"> </w:t>
-      </w:r>
-      <w:r>
-        <w:t xml:space="preserve">population 42.63</w:t>
-      </w:r>
-      <w:r>
-        <w:t xml:space="preserve"> </w:t>
-      </w:r>
-      <w:r>
-        <w:t xml:space="preserve">subregion.Eastern.Asia 41.16</w:t>
-      </w:r>
-      <w:r>
-        <w:t xml:space="preserve"> </w:t>
-      </w:r>
-      <w:r>
-        <w:t xml:space="preserve">regulatoryQuality 37.49</w:t>
-      </w:r>
-      <w:r>
-        <w:t xml:space="preserve"> </w:t>
-      </w:r>
-      <w:r>
-        <w:t xml:space="preserve">subregion.Melanesia 26.25</w:t>
-      </w:r>
-      <w:r>
-        <w:t xml:space="preserve"> </w:t>
-      </w:r>
-      <w:r>
-        <w:t xml:space="preserve">region.Europe 25.49</w:t>
-      </w:r>
-      <w:r>
-        <w:t xml:space="preserve"> </w:t>
-      </w:r>
-      <w:r>
-        <w:t xml:space="preserve">subregion.Micronesia 23.59</w:t>
-      </w:r>
-      <w:r>
-        <w:t xml:space="preserve"> </w:t>
-      </w:r>
-      <w:r>
-        <w:t xml:space="preserve">subregion.Eastern.Europe 23.29</w:t>
-      </w:r>
-      <w:r>
-        <w:t xml:space="preserve"> </w:t>
-      </w:r>
-      <w:r>
-        <w:t xml:space="preserve">governmentEffectiveness 23.09</w:t>
-      </w:r>
-      <w:r>
-        <w:t xml:space="preserve"> </w:t>
-      </w:r>
-      <w:r>
-        <w:t xml:space="preserve">subregion.Central.America 21.35</w:t>
-      </w:r>
-      <w:r>
-        <w:t xml:space="preserve"> </w:t>
-      </w:r>
-      <w:r>
-        <w:t xml:space="preserve">region.Oceania 20.21</w:t>
-      </w:r>
-      <w:r>
-        <w:t xml:space="preserve"> </w:t>
-      </w:r>
-      <w:r>
-        <w:t xml:space="preserve">GDPannualGrowthRate 19.33</w:t>
-      </w:r>
-      <w:r>
-        <w:t xml:space="preserve"> </w:t>
-      </w:r>
-      <w:r>
-        <w:t xml:space="preserve">subregion.Eastern.Africa 18.03</w:t>
-      </w:r>
-      <w:r>
-        <w:t xml:space="preserve"> </w:t>
-      </w:r>
-      <w:r>
-        <w:t xml:space="preserve">politicalChangeFH.no.change 17.90</w:t>
-      </w:r>
-      <w:r>
-        <w:t xml:space="preserve"> </w:t>
-      </w:r>
-      <w:r>
-        <w:t xml:space="preserve">date 17.08</w:t>
       </w:r>
     </w:p>
     <w:sectPr/>
@@ -4519,7 +4030,7 @@
     </w:lvl>
   </w:abstractNum>
   <w:abstractNum w:abstractNumId="990">
-    <w:nsid w:val="e90f9886"/>
+    <w:nsid w:val="7cfd5360"/>
     <w:multiLevelType w:val="multilevel"/>
     <w:lvl w:ilvl="0">
       <w:numFmt w:val="bullet"/>
@@ -4600,7 +4111,7 @@
     </w:lvl>
   </w:abstractNum>
   <w:abstractNum w:abstractNumId="991">
-    <w:nsid w:val="48d477d3"/>
+    <w:nsid w:val="f42357e8"/>
     <w:multiLevelType w:val="multilevel"/>
     <w:lvl w:ilvl="0">
       <w:numFmt w:val="bullet"/>
@@ -4671,94 +4182,6 @@
     <w:lvl w:ilvl="6">
       <w:numFmt w:val="bullet"/>
       <w:lvlText w:val="•"/>
-      <w:lvlJc w:val="left"/>
-      <w:pPr>
-        <w:tabs>
-          <w:tab w:val="num" w:pos="4320"/>
-        </w:tabs>
-        <w:ind w:left="4800" w:hanging="480"/>
-      </w:pPr>
-    </w:lvl>
-  </w:abstractNum>
-  <w:abstractNum w:abstractNumId="99422">
-    <w:nsid w:val="9395c02e"/>
-    <w:multiLevelType w:val="multilevel"/>
-    <w:lvl w:ilvl="0">
-      <w:start w:val="2"/>
-      <w:numFmt w:val="decimal"/>
-      <w:lvlText w:val="%1)"/>
-      <w:lvlJc w:val="left"/>
-      <w:pPr>
-        <w:tabs>
-          <w:tab w:val="num" w:pos="0"/>
-        </w:tabs>
-        <w:ind w:left="480" w:hanging="480"/>
-      </w:pPr>
-    </w:lvl>
-    <w:lvl w:ilvl="1">
-      <w:start w:val="2"/>
-      <w:numFmt w:val="decimal"/>
-      <w:lvlText w:val="%2)"/>
-      <w:lvlJc w:val="left"/>
-      <w:pPr>
-        <w:tabs>
-          <w:tab w:val="num" w:pos="720"/>
-        </w:tabs>
-        <w:ind w:left="1200" w:hanging="480"/>
-      </w:pPr>
-    </w:lvl>
-    <w:lvl w:ilvl="2">
-      <w:start w:val="2"/>
-      <w:numFmt w:val="decimal"/>
-      <w:lvlText w:val="%3)"/>
-      <w:lvlJc w:val="left"/>
-      <w:pPr>
-        <w:tabs>
-          <w:tab w:val="num" w:pos="1440"/>
-        </w:tabs>
-        <w:ind w:left="1920" w:hanging="480"/>
-      </w:pPr>
-    </w:lvl>
-    <w:lvl w:ilvl="3">
-      <w:start w:val="2"/>
-      <w:numFmt w:val="decimal"/>
-      <w:lvlText w:val="%4)"/>
-      <w:lvlJc w:val="left"/>
-      <w:pPr>
-        <w:tabs>
-          <w:tab w:val="num" w:pos="2160"/>
-        </w:tabs>
-        <w:ind w:left="2640" w:hanging="480"/>
-      </w:pPr>
-    </w:lvl>
-    <w:lvl w:ilvl="4">
-      <w:start w:val="2"/>
-      <w:numFmt w:val="decimal"/>
-      <w:lvlText w:val="%5)"/>
-      <w:lvlJc w:val="left"/>
-      <w:pPr>
-        <w:tabs>
-          <w:tab w:val="num" w:pos="2880"/>
-        </w:tabs>
-        <w:ind w:left="3360" w:hanging="480"/>
-      </w:pPr>
-    </w:lvl>
-    <w:lvl w:ilvl="5">
-      <w:start w:val="2"/>
-      <w:numFmt w:val="decimal"/>
-      <w:lvlText w:val="%6)"/>
-      <w:lvlJc w:val="left"/>
-      <w:pPr>
-        <w:tabs>
-          <w:tab w:val="num" w:pos="3600"/>
-        </w:tabs>
-        <w:ind w:left="4080" w:hanging="480"/>
-      </w:pPr>
-    </w:lvl>
-    <w:lvl w:ilvl="6">
-      <w:start w:val="2"/>
-      <w:numFmt w:val="decimal"/>
-      <w:lvlText w:val="%7)"/>
       <w:lvlJc w:val="left"/>
       <w:pPr>
         <w:tabs>
@@ -4776,30 +4199,6 @@
   </w:num>
   <w:num w:numId="1001">
     <w:abstractNumId w:val="991"/>
-  </w:num>
-  <w:num w:numId="1002">
-    <w:abstractNumId w:val="99422"/>
-    <w:lvlOverride w:ilvl="0">
-      <w:startOverride w:val="2"/>
-    </w:lvlOverride>
-    <w:lvlOverride w:ilvl="1">
-      <w:startOverride w:val="2"/>
-    </w:lvlOverride>
-    <w:lvlOverride w:ilvl="2">
-      <w:startOverride w:val="2"/>
-    </w:lvlOverride>
-    <w:lvlOverride w:ilvl="3">
-      <w:startOverride w:val="2"/>
-    </w:lvlOverride>
-    <w:lvlOverride w:ilvl="4">
-      <w:startOverride w:val="2"/>
-    </w:lvlOverride>
-    <w:lvlOverride w:ilvl="5">
-      <w:startOverride w:val="2"/>
-    </w:lvlOverride>
-    <w:lvlOverride w:ilvl="6">
-      <w:startOverride w:val="2"/>
-    </w:lvlOverride>
   </w:num>
 </w:numbering>
 </file>

</xml_diff>